<commit_message>
ADS2 - AE2 - Need to fix d
</commit_message>
<xml_diff>
--- a/SecondYear/ADS2/AE2/ADS2 - AE2 Report - 2520998j.docx
+++ b/SecondYear/ADS2/AE2/ADS2 - AE2 Report - 2520998j.docx
@@ -94,14 +94,7 @@
         <w:rPr>
           <w:u w:val="single"/>
         </w:rPr>
-        <w:t xml:space="preserve">Part </w:t>
-      </w:r>
-      <w:proofErr w:type="gramStart"/>
-      <w:r>
-        <w:rPr>
-          <w:u w:val="single"/>
-        </w:rPr>
-        <w:t>1</w:t>
+        <w:t>Part 1</w:t>
       </w:r>
       <w:r>
         <w:rPr>
@@ -109,7 +102,6 @@
         </w:rPr>
         <w:t xml:space="preserve"> :</w:t>
       </w:r>
-      <w:proofErr w:type="gramEnd"/>
     </w:p>
     <w:p>
       <w:pPr>
@@ -147,13 +139,8 @@
           <w:numId w:val="9"/>
         </w:numPr>
       </w:pPr>
-      <w:proofErr w:type="gramStart"/>
-      <w:r>
-        <w:t>min(</w:t>
-      </w:r>
-      <w:proofErr w:type="gramEnd"/>
-      <w:r>
-        <w:t>) : returning the minimum key in the data structure.</w:t>
+      <w:r>
+        <w:t>min() : returning the minimum key in the data structure.</w:t>
       </w:r>
     </w:p>
     <w:p>
@@ -165,15 +152,7 @@
         </w:numPr>
       </w:pPr>
       <w:r>
-        <w:t>extract_</w:t>
-      </w:r>
-      <w:proofErr w:type="gramStart"/>
-      <w:r>
-        <w:t>min(</w:t>
-      </w:r>
-      <w:proofErr w:type="gramEnd"/>
-      <w:r>
-        <w:t>) : removing and returning the minimum key in the data structure.</w:t>
+        <w:t>extract_min() : removing and returning the minimum key in the data structure.</w:t>
       </w:r>
     </w:p>
     <w:p>
@@ -184,13 +163,8 @@
           <w:numId w:val="9"/>
         </w:numPr>
       </w:pPr>
-      <w:proofErr w:type="gramStart"/>
-      <w:r>
-        <w:t>insert(</w:t>
-      </w:r>
-      <w:proofErr w:type="gramEnd"/>
-      <w:r>
-        <w:t>int x) : adding an element of integer x to the data structure</w:t>
+      <w:r>
+        <w:t>insert(int x) : adding an element of integer x to the data structure</w:t>
       </w:r>
       <w:r>
         <w:t>, return void</w:t>
@@ -207,13 +181,8 @@
           <w:numId w:val="9"/>
         </w:numPr>
       </w:pPr>
-      <w:proofErr w:type="gramStart"/>
-      <w:r>
-        <w:t>heapify(</w:t>
-      </w:r>
-      <w:proofErr w:type="gramEnd"/>
-      <w:r>
-        <w:t>int index) : method to ensure that the data structure adheres to the heap properties</w:t>
+      <w:r>
+        <w:t>heapify(int index) : method to ensure that the data structure adheres to the heap properties</w:t>
       </w:r>
       <w:r>
         <w:t>, return void</w:t>
@@ -226,13 +195,8 @@
       <w:pPr>
         <w:ind w:left="410"/>
       </w:pPr>
-      <w:proofErr w:type="gramStart"/>
-      <w:r>
-        <w:t>min(</w:t>
-      </w:r>
-      <w:proofErr w:type="gramEnd"/>
-      <w:r>
-        <w:t>) is returning the head of the heap, leading to a constant time</w:t>
+      <w:r>
+        <w:t>min() is returning the head of the heap, leading to a constant time</w:t>
       </w:r>
       <w:r>
         <w:t xml:space="preserve">, </w:t>
@@ -248,203 +212,129 @@
         <w:t>,</w:t>
       </w:r>
       <w:r>
-        <w:t xml:space="preserve"> operation because it is just an array access.</w:t>
+        <w:t xml:space="preserve"> operation because it is an array access</w:t>
+      </w:r>
+      <w:r>
+        <w:t xml:space="preserve">, which only </w:t>
+      </w:r>
+      <w:r>
+        <w:t>has to</w:t>
+      </w:r>
+      <w:r>
+        <w:t xml:space="preserve"> occur one time</w:t>
+      </w:r>
+      <w:r>
+        <w:t>.</w:t>
       </w:r>
     </w:p>
     <w:p>
       <w:pPr>
         <w:ind w:left="410"/>
       </w:pPr>
-      <w:proofErr w:type="gramStart"/>
       <w:r>
         <w:t>heapify(</w:t>
       </w:r>
-      <w:proofErr w:type="gramEnd"/>
       <w:r>
         <w:t>int index</w:t>
       </w:r>
       <w:r>
-        <w:t xml:space="preserve">) is which assumes that the data structure is satisfying the heap property, but the root may be breaking it. Therefore, in the worst-case, it </w:t>
-      </w:r>
-      <w:proofErr w:type="gramStart"/>
-      <w:r>
-        <w:t>has to</w:t>
-      </w:r>
-      <w:proofErr w:type="gramEnd"/>
-      <w:r>
-        <w:t xml:space="preserve"> traverse the height of the tree in case the element at the top is the largest element in the array (worst-case for min-heap). The height of the array is log n, meaning </w:t>
+        <w:t xml:space="preserve">) is </w:t>
+      </w:r>
+      <w:r>
+        <w:t xml:space="preserve">a function </w:t>
+      </w:r>
+      <w:r>
+        <w:t xml:space="preserve">which assumes that the data structure is satisfying the heap property, but the root may be breaking it. Therefore, in the worst-case, it </w:t>
+      </w:r>
+      <w:r>
+        <w:t>must</w:t>
+      </w:r>
+      <w:r>
+        <w:t xml:space="preserve"> traverse </w:t>
+      </w:r>
+      <w:r>
+        <w:t xml:space="preserve">down </w:t>
+      </w:r>
+      <w:r>
+        <w:t xml:space="preserve">the height of the tree in case the element at the top is the largest element in the array (worst-case for min-heap). The height of the array is log n, meaning </w:t>
       </w:r>
       <w:r>
         <w:rPr>
           <w:b/>
           <w:bCs/>
         </w:rPr>
-        <w:t xml:space="preserve">heapify is </w:t>
-      </w:r>
-      <w:proofErr w:type="gramStart"/>
+        <w:t>heapify is O(log n)</w:t>
+      </w:r>
+      <w:r>
+        <w:t xml:space="preserve">. </w:t>
+      </w:r>
+    </w:p>
+    <w:p>
+      <w:pPr>
+        <w:ind w:left="410"/>
+      </w:pPr>
+      <w:r>
+        <w:rPr>
+          <w:b/>
+        </w:rPr>
+        <w:t>extract_min() is a</w:t>
+      </w:r>
+      <w:r>
+        <w:rPr>
+          <w:b/>
+        </w:rPr>
+        <w:t>n</w:t>
+      </w:r>
+      <w:r>
+        <w:rPr>
+          <w:b/>
+        </w:rPr>
+        <w:t xml:space="preserve"> operation of O(log n)</w:t>
+      </w:r>
+      <w:r>
+        <w:t xml:space="preserve">. It is a result of finding min, O(1), and deleting the element </w:t>
+      </w:r>
+      <w:r>
+        <w:t xml:space="preserve">is </w:t>
+      </w:r>
+      <w:r>
+        <w:t xml:space="preserve">O(1) but </w:t>
+      </w:r>
+      <w:r>
+        <w:t>upon deletion from the head, you must ensure that the heap property remains, hence requiring heapify, a O(log n) operation. O(1) + O(1) + O(log n)</w:t>
+      </w:r>
+      <w:r>
+        <w:t xml:space="preserve"> = O(log n).</w:t>
+      </w:r>
+    </w:p>
+    <w:p>
+      <w:pPr>
+        <w:ind w:left="410"/>
+      </w:pPr>
+      <w:r>
+        <w:t>insert</w:t>
+      </w:r>
+      <w:r>
+        <w:t>(int x)</w:t>
+      </w:r>
+      <w:r>
+        <w:t xml:space="preserve"> is an operation which adds an element to the end of an array (left-most part of the heap-tree).</w:t>
+      </w:r>
+      <w:r>
+        <w:t xml:space="preserve"> </w:t>
+      </w:r>
+      <w:r>
+        <w:t xml:space="preserve">Insert traverses up the tree, confirming that the newly inserted element is in the right position (smaller than parent but larger than child). In the worst- case, new element is the smallest in the tree, then insert will traverse the height of the tree, log n. Therefore, </w:t>
+      </w:r>
       <w:r>
         <w:rPr>
           <w:b/>
           <w:bCs/>
         </w:rPr>
-        <w:t>O(</w:t>
-      </w:r>
-      <w:proofErr w:type="gramEnd"/>
-      <w:r>
-        <w:rPr>
-          <w:b/>
-          <w:bCs/>
-        </w:rPr>
-        <w:t>log n)</w:t>
-      </w:r>
-      <w:r>
-        <w:t xml:space="preserve">. </w:t>
-      </w:r>
-    </w:p>
-    <w:p>
-      <w:pPr>
-        <w:ind w:left="410"/>
-      </w:pPr>
-      <w:r>
-        <w:rPr>
-          <w:b/>
-        </w:rPr>
-        <w:t>extract_</w:t>
-      </w:r>
-      <w:proofErr w:type="gramStart"/>
-      <w:r>
-        <w:rPr>
-          <w:b/>
-        </w:rPr>
-        <w:t>min(</w:t>
-      </w:r>
-      <w:proofErr w:type="gramEnd"/>
-      <w:r>
-        <w:rPr>
-          <w:b/>
-        </w:rPr>
-        <w:t>) is a operation of O(log n)</w:t>
-      </w:r>
-      <w:r>
-        <w:t xml:space="preserve">. It is a result of finding min, </w:t>
-      </w:r>
-      <w:proofErr w:type="gramStart"/>
-      <w:r>
-        <w:t>O(</w:t>
-      </w:r>
-      <w:proofErr w:type="gramEnd"/>
-      <w:r>
-        <w:t xml:space="preserve">1), and deleting the element </w:t>
-      </w:r>
-      <w:r>
-        <w:t xml:space="preserve">is </w:t>
-      </w:r>
-      <w:r>
-        <w:t xml:space="preserve">O(1) but </w:t>
-      </w:r>
-      <w:r>
-        <w:t xml:space="preserve">upon deletion from the head, you must ensure that the heap property remains, hence requiring heapify, a O(log n) operation. </w:t>
-      </w:r>
-      <w:proofErr w:type="gramStart"/>
-      <w:r>
-        <w:t>O(</w:t>
-      </w:r>
-      <w:proofErr w:type="gramEnd"/>
-      <w:r>
-        <w:t>1) + O(1) + O(log n)</w:t>
-      </w:r>
-      <w:r>
-        <w:t xml:space="preserve"> = O(log n).</w:t>
-      </w:r>
-    </w:p>
-    <w:p>
-      <w:pPr>
-        <w:ind w:left="410"/>
-      </w:pPr>
-      <w:proofErr w:type="gramStart"/>
-      <w:r>
-        <w:t>insert</w:t>
-      </w:r>
-      <w:r>
-        <w:t>(</w:t>
-      </w:r>
-      <w:proofErr w:type="gramEnd"/>
-      <w:r>
-        <w:t>int x)</w:t>
-      </w:r>
-      <w:r>
-        <w:t xml:space="preserve"> is an operation which adds an element to the end of an array (left-most part of the heap-tree). In the worst case </w:t>
-      </w:r>
-      <w:r>
-        <w:rPr>
-          <w:b/>
-          <w:bCs/>
-        </w:rPr>
-        <w:t>i</w:t>
-      </w:r>
-      <w:r>
-        <w:rPr>
-          <w:b/>
-          <w:bCs/>
-        </w:rPr>
-        <w:t xml:space="preserve">nsert is </w:t>
-      </w:r>
-      <w:proofErr w:type="gramStart"/>
-      <w:r>
-        <w:rPr>
-          <w:b/>
-          <w:bCs/>
-        </w:rPr>
-        <w:t>O(</w:t>
-      </w:r>
-      <w:proofErr w:type="gramEnd"/>
-      <w:r>
-        <w:rPr>
-          <w:b/>
-          <w:bCs/>
-        </w:rPr>
-        <w:t>log n)</w:t>
-      </w:r>
-      <w:r>
-        <w:t>.</w:t>
-      </w:r>
-      <w:r>
-        <w:t xml:space="preserve"> This is because insert checks if the parent is greater than the </w:t>
-      </w:r>
-      <w:proofErr w:type="gramStart"/>
-      <w:r>
-        <w:t>newly-inserted</w:t>
-      </w:r>
-      <w:proofErr w:type="gramEnd"/>
-      <w:r>
-        <w:t xml:space="preserve"> element, if this is true, swap them. In the worst case, (the newly inserted element is the smallest element), it would require traversing the tree -&gt; </w:t>
-      </w:r>
-      <w:proofErr w:type="gramStart"/>
-      <w:r>
-        <w:t>O(</w:t>
-      </w:r>
-      <w:proofErr w:type="gramEnd"/>
-      <w:r>
-        <w:t>log n). Insert also contains heapify</w:t>
-      </w:r>
-      <w:r>
-        <w:t xml:space="preserve">, which is </w:t>
-      </w:r>
-      <w:proofErr w:type="gramStart"/>
-      <w:r>
-        <w:t>O(</w:t>
-      </w:r>
-      <w:proofErr w:type="gramEnd"/>
-      <w:r>
-        <w:t xml:space="preserve">log n). </w:t>
-      </w:r>
-      <w:proofErr w:type="gramStart"/>
-      <w:r>
-        <w:t>O(</w:t>
-      </w:r>
-      <w:proofErr w:type="gramEnd"/>
-      <w:r>
-        <w:t>log n) + O(log n) = O(log n).</w:t>
+        <w:t>insert is O(log n)</w:t>
+      </w:r>
+      <w:r>
+        <w:t>. Insert also contains heapify, O(log n), to ensure heap property is maintained. Hence, O(log n) + O(log n) = O(log n).</w:t>
       </w:r>
     </w:p>
     <w:p>
@@ -464,13 +354,115 @@
         <w:ind w:left="360"/>
       </w:pPr>
       <w:r>
-        <w:t xml:space="preserve">This was simple because a binary search tree has properties which can be abused in order to find the minimum first. A binary search tree must </w:t>
-      </w:r>
-      <w:proofErr w:type="gramStart"/>
-      <w:r>
-        <w:t>satisfies</w:t>
-      </w:r>
-      <w:proofErr w:type="gramEnd"/>
+        <w:t>The binary tree class has a nested class, Node, and three primary operations. The nested class has the following fields:</w:t>
+      </w:r>
+    </w:p>
+    <w:p>
+      <w:pPr>
+        <w:pStyle w:val="ListParagraph"/>
+        <w:numPr>
+          <w:ilvl w:val="0"/>
+          <w:numId w:val="13"/>
+        </w:numPr>
+      </w:pPr>
+      <w:r>
+        <w:t>Node left (left child).</w:t>
+      </w:r>
+    </w:p>
+    <w:p>
+      <w:pPr>
+        <w:pStyle w:val="ListParagraph"/>
+        <w:numPr>
+          <w:ilvl w:val="0"/>
+          <w:numId w:val="13"/>
+        </w:numPr>
+      </w:pPr>
+      <w:r>
+        <w:t>Node right (right child).</w:t>
+      </w:r>
+    </w:p>
+    <w:p>
+      <w:pPr>
+        <w:pStyle w:val="ListParagraph"/>
+        <w:numPr>
+          <w:ilvl w:val="0"/>
+          <w:numId w:val="13"/>
+        </w:numPr>
+      </w:pPr>
+      <w:r>
+        <w:lastRenderedPageBreak/>
+        <w:t>int key.</w:t>
+      </w:r>
+    </w:p>
+    <w:p>
+      <w:pPr>
+        <w:pStyle w:val="ListParagraph"/>
+        <w:numPr>
+          <w:ilvl w:val="0"/>
+          <w:numId w:val="13"/>
+        </w:numPr>
+      </w:pPr>
+      <w:r>
+        <w:t>int size (not used for a binary search tree).</w:t>
+      </w:r>
+    </w:p>
+    <w:p>
+      <w:pPr>
+        <w:ind w:left="410"/>
+      </w:pPr>
+      <w:r>
+        <w:t>The three primary operations are:</w:t>
+      </w:r>
+    </w:p>
+    <w:p>
+      <w:pPr>
+        <w:pStyle w:val="ListParagraph"/>
+        <w:numPr>
+          <w:ilvl w:val="0"/>
+          <w:numId w:val="14"/>
+        </w:numPr>
+      </w:pPr>
+      <w:r>
+        <w:t>insert(int key) : Insert a node with this.key = key into the tree, return void.</w:t>
+      </w:r>
+    </w:p>
+    <w:p>
+      <w:pPr>
+        <w:pStyle w:val="ListParagraph"/>
+        <w:numPr>
+          <w:ilvl w:val="0"/>
+          <w:numId w:val="14"/>
+        </w:numPr>
+      </w:pPr>
+      <w:r>
+        <w:t>min() : return the value of the smallest node in the tree.</w:t>
+      </w:r>
+    </w:p>
+    <w:p>
+      <w:pPr>
+        <w:pStyle w:val="ListParagraph"/>
+        <w:numPr>
+          <w:ilvl w:val="0"/>
+          <w:numId w:val="14"/>
+        </w:numPr>
+      </w:pPr>
+      <w:r>
+        <w:t>extract_min() : return the value of the smallest node, and remove the node.</w:t>
+      </w:r>
+    </w:p>
+    <w:p>
+      <w:pPr>
+        <w:ind w:left="360"/>
+      </w:pPr>
+      <w:r>
+        <w:t>A min-priority queue was</w:t>
+      </w:r>
+      <w:r>
+        <w:t xml:space="preserve"> simple because a binary search tree has properties which can be abused in order to find the minimum first. A binary search tree must </w:t>
+      </w:r>
+      <w:r>
+        <w:t>satisfy</w:t>
+      </w:r>
       <w:r>
         <w:t xml:space="preserve"> the following properties:</w:t>
       </w:r>
@@ -516,151 +508,25 @@
         <w:ind w:left="360"/>
       </w:pPr>
       <w:r>
-        <w:lastRenderedPageBreak/>
-        <w:t>Abusing these properties, a priority queue is simple. The binary tree class has a nested class, Node</w:t>
-      </w:r>
-      <w:r>
-        <w:t>, and three primary operations. The nested class has the following fields:</w:t>
-      </w:r>
-    </w:p>
-    <w:p>
-      <w:pPr>
-        <w:pStyle w:val="ListParagraph"/>
-        <w:numPr>
-          <w:ilvl w:val="0"/>
-          <w:numId w:val="13"/>
-        </w:numPr>
-      </w:pPr>
-      <w:r>
-        <w:t>Node left (left child).</w:t>
-      </w:r>
-    </w:p>
-    <w:p>
-      <w:pPr>
-        <w:pStyle w:val="ListParagraph"/>
-        <w:numPr>
-          <w:ilvl w:val="0"/>
-          <w:numId w:val="13"/>
-        </w:numPr>
-      </w:pPr>
-      <w:r>
-        <w:t>Node right (right child).</w:t>
-      </w:r>
-    </w:p>
-    <w:p>
-      <w:pPr>
-        <w:pStyle w:val="ListParagraph"/>
-        <w:numPr>
-          <w:ilvl w:val="0"/>
-          <w:numId w:val="13"/>
-        </w:numPr>
-      </w:pPr>
-      <w:r>
-        <w:t>int key.</w:t>
-      </w:r>
-    </w:p>
-    <w:p>
-      <w:pPr>
-        <w:pStyle w:val="ListParagraph"/>
-        <w:numPr>
-          <w:ilvl w:val="0"/>
-          <w:numId w:val="13"/>
-        </w:numPr>
-      </w:pPr>
-      <w:r>
-        <w:t>int size (not used for a binary search tree).</w:t>
+        <w:t>Abusing these properties,</w:t>
+      </w:r>
+      <w:r>
+        <w:t xml:space="preserve"> we can create the priority queue.</w:t>
+      </w:r>
+      <w:r>
+        <w:t xml:space="preserve"> </w:t>
       </w:r>
     </w:p>
     <w:p>
       <w:pPr>
         <w:ind w:left="410"/>
       </w:pPr>
-      <w:r>
-        <w:t>The three primary operations are:</w:t>
-      </w:r>
-    </w:p>
-    <w:p>
-      <w:pPr>
-        <w:pStyle w:val="ListParagraph"/>
-        <w:numPr>
-          <w:ilvl w:val="0"/>
-          <w:numId w:val="14"/>
-        </w:numPr>
-      </w:pPr>
-      <w:proofErr w:type="gramStart"/>
-      <w:r>
-        <w:t>insert(</w:t>
-      </w:r>
-      <w:proofErr w:type="gramEnd"/>
-      <w:r>
-        <w:t>int key) : Insert a node with this.key = key into the tree, return void.</w:t>
-      </w:r>
-    </w:p>
-    <w:p>
-      <w:pPr>
-        <w:pStyle w:val="ListParagraph"/>
-        <w:numPr>
-          <w:ilvl w:val="0"/>
-          <w:numId w:val="14"/>
-        </w:numPr>
-      </w:pPr>
-      <w:proofErr w:type="gramStart"/>
-      <w:r>
-        <w:t>min(</w:t>
-      </w:r>
-      <w:proofErr w:type="gramEnd"/>
-      <w:r>
-        <w:t xml:space="preserve">) : return </w:t>
-      </w:r>
-      <w:r>
-        <w:t>the value of the smallest node in the tree.</w:t>
-      </w:r>
-    </w:p>
-    <w:p>
-      <w:pPr>
-        <w:pStyle w:val="ListParagraph"/>
-        <w:numPr>
-          <w:ilvl w:val="0"/>
-          <w:numId w:val="14"/>
-        </w:numPr>
-      </w:pPr>
-      <w:r>
-        <w:t>extract_</w:t>
-      </w:r>
-      <w:proofErr w:type="gramStart"/>
-      <w:r>
-        <w:t>min</w:t>
-      </w:r>
-      <w:r>
-        <w:t>(</w:t>
-      </w:r>
-      <w:proofErr w:type="gramEnd"/>
-      <w:r>
-        <w:t>)</w:t>
-      </w:r>
-      <w:r>
-        <w:t xml:space="preserve"> : return the value of the smallest node, and remove the node.</w:t>
-      </w:r>
-    </w:p>
-    <w:p>
-      <w:pPr>
-        <w:ind w:left="410"/>
-      </w:pPr>
-      <w:proofErr w:type="gramStart"/>
       <w:r>
         <w:rPr>
           <w:b/>
           <w:bCs/>
         </w:rPr>
-        <w:t>insert(</w:t>
-      </w:r>
-      <w:proofErr w:type="gramEnd"/>
-      <w:r>
-        <w:rPr>
-          <w:b/>
-          <w:bCs/>
-        </w:rPr>
-        <w:t>int key) is an operation of O(</w:t>
+        <w:t>insert(int key) is an operation of O(</w:t>
       </w:r>
       <w:r>
         <w:rPr>
@@ -670,15 +536,7 @@
         <w:t>n)</w:t>
       </w:r>
       <w:r>
-        <w:t xml:space="preserve">. Insertion </w:t>
-      </w:r>
-      <w:proofErr w:type="gramStart"/>
-      <w:r>
-        <w:t>has to</w:t>
-      </w:r>
-      <w:proofErr w:type="gramEnd"/>
-      <w:r>
-        <w:t xml:space="preserve"> make sure that it is placing itself in the tree in a place which ensures </w:t>
+        <w:t xml:space="preserve">. Insertion has to make sure that it is placing itself in the tree in a place which ensures </w:t>
       </w:r>
       <w:r>
         <w:t>that binary search tree property of left/right subtrees being less/greater than parent respectively. In the worst case, on a right-skewed tree, where consequently inserted element is greater than the next, this is traversing all the elements, leading to a O(n) runtime. It is symmetric for a left-skewed tree.</w:t>
@@ -688,21 +546,12 @@
       <w:pPr>
         <w:ind w:left="410"/>
       </w:pPr>
-      <w:proofErr w:type="gramStart"/>
       <w:r>
         <w:rPr>
           <w:b/>
           <w:bCs/>
         </w:rPr>
-        <w:t>min(</w:t>
-      </w:r>
-      <w:proofErr w:type="gramEnd"/>
-      <w:r>
-        <w:rPr>
-          <w:b/>
-          <w:bCs/>
-        </w:rPr>
-        <w:t>)</w:t>
+        <w:t>min()</w:t>
       </w:r>
       <w:r>
         <w:t xml:space="preserve"> is an abuse of the binary search tree property where you look for the left-most node in the tree and return its key. In the case of a left-skewed tree, </w:t>
@@ -727,34 +576,10 @@
           <w:b/>
           <w:bCs/>
         </w:rPr>
-        <w:t>extract_</w:t>
-      </w:r>
-      <w:proofErr w:type="gramStart"/>
-      <w:r>
-        <w:rPr>
-          <w:b/>
-          <w:bCs/>
-        </w:rPr>
-        <w:t>min(</w:t>
-      </w:r>
-      <w:proofErr w:type="gramEnd"/>
-      <w:r>
-        <w:rPr>
-          <w:b/>
-          <w:bCs/>
-        </w:rPr>
-        <w:t>) is a running time of O(n)</w:t>
-      </w:r>
-      <w:r>
-        <w:t xml:space="preserve"> in the case of a left-skewed tree. Deletion is simple and a </w:t>
-      </w:r>
-      <w:proofErr w:type="gramStart"/>
-      <w:r>
-        <w:t>O(</w:t>
-      </w:r>
-      <w:proofErr w:type="gramEnd"/>
-      <w:r>
-        <w:t>1) operation but finding the element takes some time.</w:t>
+        <w:t>extract_min() is a running time of O(n)</w:t>
+      </w:r>
+      <w:r>
+        <w:t xml:space="preserve"> in the case of a left-skewed tree. Deletion is simple and a O(1) operation but finding the element takes some time.</w:t>
       </w:r>
     </w:p>
     <w:p>
@@ -781,75 +606,27 @@
           <w:b/>
           <w:bCs/>
         </w:rPr>
-        <w:t xml:space="preserve">leading to </w:t>
-      </w:r>
-      <w:proofErr w:type="gramStart"/>
+        <w:t>leading to O(log n)</w:t>
+      </w:r>
+      <w:r>
+        <w:t xml:space="preserve">. It is similar for min as it only has to traverse log n elements of the left-subtree, </w:t>
+      </w:r>
       <w:r>
         <w:rPr>
           <w:b/>
           <w:bCs/>
         </w:rPr>
-        <w:t>O(</w:t>
-      </w:r>
-      <w:proofErr w:type="gramEnd"/>
+        <w:t>leading to O(log n)</w:t>
+      </w:r>
+      <w:r>
+        <w:t xml:space="preserve"> too. Consequently, from min, </w:t>
+      </w:r>
       <w:r>
         <w:rPr>
           <w:b/>
           <w:bCs/>
         </w:rPr>
-        <w:t>log n)</w:t>
-      </w:r>
-      <w:r>
-        <w:t xml:space="preserve">. It is similar for min as it only has to traverse log n elements of the left-subtree, </w:t>
-      </w:r>
-      <w:r>
-        <w:rPr>
-          <w:b/>
-          <w:bCs/>
-        </w:rPr>
-        <w:t xml:space="preserve">leading to </w:t>
-      </w:r>
-      <w:proofErr w:type="gramStart"/>
-      <w:r>
-        <w:rPr>
-          <w:b/>
-          <w:bCs/>
-        </w:rPr>
-        <w:t>O(</w:t>
-      </w:r>
-      <w:proofErr w:type="gramEnd"/>
-      <w:r>
-        <w:rPr>
-          <w:b/>
-          <w:bCs/>
-        </w:rPr>
-        <w:t>log n)</w:t>
-      </w:r>
-      <w:r>
-        <w:t xml:space="preserve"> too. Consequently, from min, </w:t>
-      </w:r>
-      <w:r>
-        <w:rPr>
-          <w:b/>
-          <w:bCs/>
-        </w:rPr>
-        <w:t xml:space="preserve">extract_min is </w:t>
-      </w:r>
-      <w:proofErr w:type="gramStart"/>
-      <w:r>
-        <w:rPr>
-          <w:b/>
-          <w:bCs/>
-        </w:rPr>
-        <w:t>O(</w:t>
-      </w:r>
-      <w:proofErr w:type="gramEnd"/>
-      <w:r>
-        <w:rPr>
-          <w:b/>
-          <w:bCs/>
-        </w:rPr>
-        <w:t>log n)</w:t>
+        <w:t>extract_min is O(log n)</w:t>
       </w:r>
       <w:r>
         <w:t xml:space="preserve">. </w:t>
@@ -895,11 +672,11 @@
         <w:pStyle w:val="ListParagraph"/>
         <w:numPr>
           <w:ilvl w:val="0"/>
-          <w:numId w:val="15"/>
+          <w:numId w:val="16"/>
         </w:numPr>
       </w:pPr>
       <w:r>
-        <w:t>My implementation of this problem is using the array-based heap of the min-priority queue.</w:t>
+        <w:t>I chose to use the array-based heap implementation for my solution.</w:t>
       </w:r>
     </w:p>
     <w:p>
@@ -907,10 +684,10 @@
         <w:ind w:left="360"/>
       </w:pPr>
       <w:r>
-        <w:t>I have opted for this approach because my method to solve this may (very likely) will involve duplicate integers which binary search trees cannot handle. This means that array-based heap is the only option.</w:t>
-      </w:r>
-      <w:r>
-        <w:t xml:space="preserve"> </w:t>
+        <w:t>My solution to the problem is a simple algorithm</w:t>
+      </w:r>
+      <w:r>
+        <w:t>. Take the two minimum, join them, reinsert into queue.</w:t>
       </w:r>
     </w:p>
     <w:p>
@@ -918,61 +695,13 @@
         <w:ind w:left="360"/>
       </w:pPr>
       <w:r>
-        <w:t xml:space="preserve">The approach I took was deal with the ropes in pairs. </w:t>
+        <w:t>Here is the pseudocode for the algorithm:</w:t>
       </w:r>
     </w:p>
     <w:p>
       <w:pPr>
         <w:ind w:left="360"/>
       </w:pPr>
-      <w:r>
-        <w:t>I take the two smallest elements in the heap, calling extract_min twice</w:t>
-      </w:r>
-      <w:r>
-        <w:t>.</w:t>
-      </w:r>
-    </w:p>
-    <w:p>
-      <w:pPr>
-        <w:ind w:left="360"/>
-      </w:pPr>
-      <w:r>
-        <w:t>I add them together (to find the cost). I also re-insert this new rope back into the priority queue using insert, appropriately finding its place in the queue.</w:t>
-      </w:r>
-    </w:p>
-    <w:p>
-      <w:pPr>
-        <w:ind w:left="360"/>
-      </w:pPr>
-      <w:r>
-        <w:t xml:space="preserve">This method is looped until the priority queue only contains one element, which is the combined rope. </w:t>
-      </w:r>
-    </w:p>
-    <w:p>
-      <w:pPr>
-        <w:ind w:left="360"/>
-      </w:pPr>
-      <w:r>
-        <w:lastRenderedPageBreak/>
-        <w:t>A priority queue is necessary for an efficient algorithm in this case because the only elements I want to interact with, and use, are the smallest ones. The priority queue ensures that the smallest elements are the fastest elements to find in the array and reduces the running time accordingly.</w:t>
-      </w:r>
-    </w:p>
-    <w:p>
-      <w:pPr>
-        <w:ind w:left="360"/>
-      </w:pPr>
-      <w:r>
-        <w:t xml:space="preserve">Furthermore, the insert of a priority queue also ensures that if the new rope is still the smallest element, it will be the minimum extracted. </w:t>
-      </w:r>
-      <w:r>
-        <w:t>(Basically, insert follows min-priority queue</w:t>
-      </w:r>
-      <w:r>
-        <w:t xml:space="preserve"> </w:t>
-      </w:r>
-      <w:r>
-        <w:t>properties).</w:t>
-      </w:r>
     </w:p>
     <w:p>
       <w:pPr>
@@ -1465,6 +1194,95 @@
     </w:lvl>
   </w:abstractNum>
   <w:abstractNum w:abstractNumId="4" w15:restartNumberingAfterBreak="0">
+    <w:nsid w:val="17E20048"/>
+    <w:multiLevelType w:val="hybridMultilevel"/>
+    <w:tmpl w:val="F29293A2"/>
+    <w:lvl w:ilvl="0" w:tplc="08090017">
+      <w:start w:val="1"/>
+      <w:numFmt w:val="lowerLetter"/>
+      <w:lvlText w:val="%1)"/>
+      <w:lvlJc w:val="left"/>
+      <w:pPr>
+        <w:ind w:left="720" w:hanging="360"/>
+      </w:pPr>
+      <w:rPr>
+        <w:rFonts w:hint="default"/>
+      </w:rPr>
+    </w:lvl>
+    <w:lvl w:ilvl="1" w:tplc="08090019" w:tentative="1">
+      <w:start w:val="1"/>
+      <w:numFmt w:val="lowerLetter"/>
+      <w:lvlText w:val="%2."/>
+      <w:lvlJc w:val="left"/>
+      <w:pPr>
+        <w:ind w:left="1440" w:hanging="360"/>
+      </w:pPr>
+    </w:lvl>
+    <w:lvl w:ilvl="2" w:tplc="0809001B" w:tentative="1">
+      <w:start w:val="1"/>
+      <w:numFmt w:val="lowerRoman"/>
+      <w:lvlText w:val="%3."/>
+      <w:lvlJc w:val="right"/>
+      <w:pPr>
+        <w:ind w:left="2160" w:hanging="180"/>
+      </w:pPr>
+    </w:lvl>
+    <w:lvl w:ilvl="3" w:tplc="0809000F" w:tentative="1">
+      <w:start w:val="1"/>
+      <w:numFmt w:val="decimal"/>
+      <w:lvlText w:val="%4."/>
+      <w:lvlJc w:val="left"/>
+      <w:pPr>
+        <w:ind w:left="2880" w:hanging="360"/>
+      </w:pPr>
+    </w:lvl>
+    <w:lvl w:ilvl="4" w:tplc="08090019" w:tentative="1">
+      <w:start w:val="1"/>
+      <w:numFmt w:val="lowerLetter"/>
+      <w:lvlText w:val="%5."/>
+      <w:lvlJc w:val="left"/>
+      <w:pPr>
+        <w:ind w:left="3600" w:hanging="360"/>
+      </w:pPr>
+    </w:lvl>
+    <w:lvl w:ilvl="5" w:tplc="0809001B" w:tentative="1">
+      <w:start w:val="1"/>
+      <w:numFmt w:val="lowerRoman"/>
+      <w:lvlText w:val="%6."/>
+      <w:lvlJc w:val="right"/>
+      <w:pPr>
+        <w:ind w:left="4320" w:hanging="180"/>
+      </w:pPr>
+    </w:lvl>
+    <w:lvl w:ilvl="6" w:tplc="0809000F" w:tentative="1">
+      <w:start w:val="1"/>
+      <w:numFmt w:val="decimal"/>
+      <w:lvlText w:val="%7."/>
+      <w:lvlJc w:val="left"/>
+      <w:pPr>
+        <w:ind w:left="5040" w:hanging="360"/>
+      </w:pPr>
+    </w:lvl>
+    <w:lvl w:ilvl="7" w:tplc="08090019" w:tentative="1">
+      <w:start w:val="1"/>
+      <w:numFmt w:val="lowerLetter"/>
+      <w:lvlText w:val="%8."/>
+      <w:lvlJc w:val="left"/>
+      <w:pPr>
+        <w:ind w:left="5760" w:hanging="360"/>
+      </w:pPr>
+    </w:lvl>
+    <w:lvl w:ilvl="8" w:tplc="0809001B" w:tentative="1">
+      <w:start w:val="1"/>
+      <w:numFmt w:val="lowerRoman"/>
+      <w:lvlText w:val="%9."/>
+      <w:lvlJc w:val="right"/>
+      <w:pPr>
+        <w:ind w:left="6480" w:hanging="180"/>
+      </w:pPr>
+    </w:lvl>
+  </w:abstractNum>
+  <w:abstractNum w:abstractNumId="5" w15:restartNumberingAfterBreak="0">
     <w:nsid w:val="1F885DDC"/>
     <w:multiLevelType w:val="hybridMultilevel"/>
     <w:tmpl w:val="778CA8C8"/>
@@ -1553,7 +1371,7 @@
       </w:pPr>
     </w:lvl>
   </w:abstractNum>
-  <w:abstractNum w:abstractNumId="5" w15:restartNumberingAfterBreak="0">
+  <w:abstractNum w:abstractNumId="6" w15:restartNumberingAfterBreak="0">
     <w:nsid w:val="2197461F"/>
     <w:multiLevelType w:val="hybridMultilevel"/>
     <w:tmpl w:val="496E76E4"/>
@@ -1666,7 +1484,7 @@
       </w:rPr>
     </w:lvl>
   </w:abstractNum>
-  <w:abstractNum w:abstractNumId="6" w15:restartNumberingAfterBreak="0">
+  <w:abstractNum w:abstractNumId="7" w15:restartNumberingAfterBreak="0">
     <w:nsid w:val="26105B7F"/>
     <w:multiLevelType w:val="hybridMultilevel"/>
     <w:tmpl w:val="C470A2A2"/>
@@ -1779,7 +1597,7 @@
       </w:rPr>
     </w:lvl>
   </w:abstractNum>
-  <w:abstractNum w:abstractNumId="7" w15:restartNumberingAfterBreak="0">
+  <w:abstractNum w:abstractNumId="8" w15:restartNumberingAfterBreak="0">
     <w:nsid w:val="27871591"/>
     <w:multiLevelType w:val="hybridMultilevel"/>
     <w:tmpl w:val="2EE437F8"/>
@@ -1892,7 +1710,7 @@
       </w:rPr>
     </w:lvl>
   </w:abstractNum>
-  <w:abstractNum w:abstractNumId="8" w15:restartNumberingAfterBreak="0">
+  <w:abstractNum w:abstractNumId="9" w15:restartNumberingAfterBreak="0">
     <w:nsid w:val="2895108F"/>
     <w:multiLevelType w:val="hybridMultilevel"/>
     <w:tmpl w:val="E586ED48"/>
@@ -1981,7 +1799,7 @@
       </w:pPr>
     </w:lvl>
   </w:abstractNum>
-  <w:abstractNum w:abstractNumId="9" w15:restartNumberingAfterBreak="0">
+  <w:abstractNum w:abstractNumId="10" w15:restartNumberingAfterBreak="0">
     <w:nsid w:val="35941E65"/>
     <w:multiLevelType w:val="hybridMultilevel"/>
     <w:tmpl w:val="5FD27FCA"/>
@@ -2094,7 +1912,7 @@
       </w:rPr>
     </w:lvl>
   </w:abstractNum>
-  <w:abstractNum w:abstractNumId="10" w15:restartNumberingAfterBreak="0">
+  <w:abstractNum w:abstractNumId="11" w15:restartNumberingAfterBreak="0">
     <w:nsid w:val="35A53863"/>
     <w:multiLevelType w:val="hybridMultilevel"/>
     <w:tmpl w:val="CF7EADAA"/>
@@ -2207,7 +2025,7 @@
       </w:rPr>
     </w:lvl>
   </w:abstractNum>
-  <w:abstractNum w:abstractNumId="11" w15:restartNumberingAfterBreak="0">
+  <w:abstractNum w:abstractNumId="12" w15:restartNumberingAfterBreak="0">
     <w:nsid w:val="41AC1930"/>
     <w:multiLevelType w:val="hybridMultilevel"/>
     <w:tmpl w:val="E32EFEEC"/>
@@ -2320,7 +2138,7 @@
       </w:rPr>
     </w:lvl>
   </w:abstractNum>
-  <w:abstractNum w:abstractNumId="12" w15:restartNumberingAfterBreak="0">
+  <w:abstractNum w:abstractNumId="13" w15:restartNumberingAfterBreak="0">
     <w:nsid w:val="4419375F"/>
     <w:multiLevelType w:val="hybridMultilevel"/>
     <w:tmpl w:val="4328E8BA"/>
@@ -2433,7 +2251,7 @@
       </w:rPr>
     </w:lvl>
   </w:abstractNum>
-  <w:abstractNum w:abstractNumId="13" w15:restartNumberingAfterBreak="0">
+  <w:abstractNum w:abstractNumId="14" w15:restartNumberingAfterBreak="0">
     <w:nsid w:val="55514089"/>
     <w:multiLevelType w:val="hybridMultilevel"/>
     <w:tmpl w:val="02CA4C18"/>
@@ -2522,7 +2340,7 @@
       </w:pPr>
     </w:lvl>
   </w:abstractNum>
-  <w:abstractNum w:abstractNumId="14" w15:restartNumberingAfterBreak="0">
+  <w:abstractNum w:abstractNumId="15" w15:restartNumberingAfterBreak="0">
     <w:nsid w:val="6EBF6813"/>
     <w:multiLevelType w:val="hybridMultilevel"/>
     <w:tmpl w:val="0DE682B8"/>
@@ -2612,13 +2430,13 @@
     </w:lvl>
   </w:abstractNum>
   <w:num w:numId="1">
-    <w:abstractNumId w:val="4"/>
+    <w:abstractNumId w:val="5"/>
   </w:num>
   <w:num w:numId="2">
-    <w:abstractNumId w:val="11"/>
+    <w:abstractNumId w:val="12"/>
   </w:num>
   <w:num w:numId="3">
-    <w:abstractNumId w:val="12"/>
+    <w:abstractNumId w:val="13"/>
   </w:num>
   <w:num w:numId="4">
     <w:abstractNumId w:val="3"/>
@@ -2627,34 +2445,37 @@
     <w:abstractNumId w:val="1"/>
   </w:num>
   <w:num w:numId="6">
-    <w:abstractNumId w:val="5"/>
+    <w:abstractNumId w:val="6"/>
   </w:num>
   <w:num w:numId="7">
-    <w:abstractNumId w:val="8"/>
+    <w:abstractNumId w:val="9"/>
   </w:num>
   <w:num w:numId="8">
-    <w:abstractNumId w:val="14"/>
+    <w:abstractNumId w:val="15"/>
   </w:num>
   <w:num w:numId="9">
-    <w:abstractNumId w:val="9"/>
+    <w:abstractNumId w:val="10"/>
   </w:num>
   <w:num w:numId="10">
-    <w:abstractNumId w:val="10"/>
+    <w:abstractNumId w:val="11"/>
   </w:num>
   <w:num w:numId="11">
-    <w:abstractNumId w:val="7"/>
+    <w:abstractNumId w:val="8"/>
   </w:num>
   <w:num w:numId="12">
     <w:abstractNumId w:val="2"/>
   </w:num>
   <w:num w:numId="13">
-    <w:abstractNumId w:val="6"/>
+    <w:abstractNumId w:val="7"/>
   </w:num>
   <w:num w:numId="14">
     <w:abstractNumId w:val="0"/>
   </w:num>
   <w:num w:numId="15">
-    <w:abstractNumId w:val="13"/>
+    <w:abstractNumId w:val="14"/>
+  </w:num>
+  <w:num w:numId="16">
+    <w:abstractNumId w:val="4"/>
   </w:num>
 </w:numbering>
 </file>

</xml_diff>

<commit_message>
ADS2 - Report finished"
</commit_message>
<xml_diff>
--- a/SecondYear/ADS2/AE2/ADS2 - AE2 Report - 2520998j.docx
+++ b/SecondYear/ADS2/AE2/ADS2 - AE2 Report - 2520998j.docx
@@ -61,13 +61,22 @@
         <w:br/>
       </w:r>
       <w:r>
-        <w:t>All the necessary code is in the following java files: ArrayQueue.java, BinaryTreeQueue.java,</w:t>
+        <w:t xml:space="preserve">All the necessary code is in the following java files: ArrayQueue.java, </w:t>
+      </w:r>
+      <w:r>
+        <w:t>BSTQueue</w:t>
+      </w:r>
+      <w:r>
+        <w:t>.java,</w:t>
       </w:r>
       <w:r>
         <w:t xml:space="preserve"> </w:t>
       </w:r>
       <w:r>
-        <w:t>BinaryTreeConstantQueue.java</w:t>
+        <w:t>BST</w:t>
+      </w:r>
+      <w:r>
+        <w:t>ConstantQueue.java</w:t>
       </w:r>
       <w:r>
         <w:t>, TestingDS.java</w:t>
@@ -78,7 +87,74 @@
     </w:p>
     <w:p>
       <w:r>
-        <w:t>Important to note: Unless stated otherwise log n refers to log_2 n, not log_10 n</w:t>
+        <w:t>All the code can be run in TestingDS.java.</w:t>
+      </w:r>
+      <w:r>
+        <w:br/>
+        <w:t xml:space="preserve">Create an object of the respective type, all </w:t>
+      </w:r>
+      <w:r>
+        <w:t>classes</w:t>
+      </w:r>
+      <w:r>
+        <w:t xml:space="preserve"> contain insert(int key), min() and extract_min(). ArrayQueue (array-based heap) also contains insert(int[] keysArray) if desired.</w:t>
+      </w:r>
+    </w:p>
+    <w:p>
+      <w:r>
+        <w:t xml:space="preserve">ArrayQueue has print </w:t>
+      </w:r>
+      <w:r>
+        <w:t>method</w:t>
+      </w:r>
+      <w:r>
+        <w:t xml:space="preserve"> print</w:t>
+      </w:r>
+      <w:r>
+        <w:t>Array</w:t>
+      </w:r>
+      <w:r>
+        <w:t>(</w:t>
+      </w:r>
+      <w:r>
+        <w:t>).</w:t>
+      </w:r>
+    </w:p>
+    <w:p>
+      <w:r>
+        <w:t xml:space="preserve">BSTQueue and BSTConstantQueue have </w:t>
+      </w:r>
+      <w:r>
+        <w:t>printTree() methods.</w:t>
+      </w:r>
+    </w:p>
+    <w:p>
+      <w:r>
+        <w:t>Important to note: Unless stated otherwise log n refers to log</w:t>
+      </w:r>
+      <w:r>
+        <w:rPr>
+          <w:vertAlign w:val="subscript"/>
+        </w:rPr>
+        <w:t>2</w:t>
+      </w:r>
+      <w:r>
+        <w:t xml:space="preserve"> n, not </w:t>
+      </w:r>
+      <w:r>
+        <w:t>log</w:t>
+      </w:r>
+      <w:r>
+        <w:rPr>
+          <w:vertAlign w:val="subscript"/>
+        </w:rPr>
+        <w:t>10</w:t>
+      </w:r>
+      <w:r>
+        <w:t xml:space="preserve"> </w:t>
+      </w:r>
+      <w:r>
+        <w:t>n</w:t>
       </w:r>
       <w:r>
         <w:t>.</w:t>
@@ -346,6 +422,7 @@
         </w:numPr>
       </w:pPr>
       <w:r>
+        <w:lastRenderedPageBreak/>
         <w:t>A binary search tree was used for the implementation for the min-priority queue.</w:t>
       </w:r>
     </w:p>
@@ -390,20 +467,7 @@
         </w:numPr>
       </w:pPr>
       <w:r>
-        <w:lastRenderedPageBreak/>
         <w:t>int key.</w:t>
-      </w:r>
-    </w:p>
-    <w:p>
-      <w:pPr>
-        <w:pStyle w:val="ListParagraph"/>
-        <w:numPr>
-          <w:ilvl w:val="0"/>
-          <w:numId w:val="13"/>
-        </w:numPr>
-      </w:pPr>
-      <w:r>
-        <w:t>int size (not used for a binary search tree).</w:t>
       </w:r>
     </w:p>
     <w:p>
@@ -640,20 +704,572 @@
           <w:ilvl w:val="0"/>
           <w:numId w:val="8"/>
         </w:numPr>
+      </w:pPr>
+      <w:r>
+        <w:t>My implementation of this extension sacrifices the time complexity of insert, in order to ensure the constant time complexity of extract_min.</w:t>
+      </w:r>
+    </w:p>
+    <w:p>
+      <w:pPr>
+        <w:ind w:left="360"/>
+      </w:pPr>
+      <w:r>
+        <w:t>In order to make min() and extract_min() constant time then I had to know the smallest node in the tree beforehand. My approach was to create an array of Node objects and add elements upon insert()</w:t>
+      </w:r>
+      <w:r>
+        <w:t xml:space="preserve"> and include a tail which contained the index of the last element in the array</w:t>
+      </w:r>
+      <w:r>
+        <w:t xml:space="preserve">. </w:t>
+      </w:r>
+    </w:p>
+    <w:p>
+      <w:pPr>
+        <w:ind w:left="360"/>
+      </w:pPr>
+      <w:r>
+        <w:t xml:space="preserve">To make these changes, I added an attribute to the Node class “p” which was a pointer to the parent of the node. </w:t>
+      </w:r>
+    </w:p>
+    <w:p>
+      <w:pPr>
+        <w:ind w:left="360"/>
+      </w:pPr>
+      <w:r>
+        <w:lastRenderedPageBreak/>
+        <w:t>Insert would assign the parent node during the process, ensuring that all nodes had a parent (except root, pointing to null).</w:t>
+      </w:r>
+    </w:p>
+    <w:p>
+      <w:pPr>
+        <w:ind w:left="360"/>
+      </w:pPr>
+      <w:r>
+        <w:t>Insert</w:t>
+      </w:r>
+      <w:r>
+        <w:t xml:space="preserve"> </w:t>
+      </w:r>
+      <w:r>
+        <w:t>would</w:t>
+      </w:r>
+      <w:r>
+        <w:t xml:space="preserve"> also</w:t>
+      </w:r>
+      <w:r>
+        <w:t xml:space="preserve"> add </w:t>
+      </w:r>
+      <w:r>
+        <w:t>Node elements</w:t>
+      </w:r>
+      <w:r>
+        <w:t xml:space="preserve"> into the </w:t>
+      </w:r>
+      <w:r>
+        <w:t xml:space="preserve">new Node </w:t>
+      </w:r>
+      <w:r>
+        <w:t>array, whilst checking if resizing is necessary. The array was then reverse insertion sorted with the smallest element at the end of the array.</w:t>
+      </w:r>
+    </w:p>
+    <w:p>
+      <w:pPr>
+        <w:ind w:left="360"/>
+      </w:pPr>
+      <w:r>
+        <w:t>Min() would peek at the tail of the array (looking at the smallest node), therefore it is only an array access</w:t>
+      </w:r>
+      <w:r>
+        <w:t xml:space="preserve"> hence </w:t>
+      </w:r>
+      <w:r>
+        <w:t>O(1).</w:t>
+      </w:r>
+    </w:p>
+    <w:p>
+      <w:pPr>
+        <w:ind w:left="360"/>
+      </w:pPr>
+      <w:r>
+        <w:t xml:space="preserve">An important problem was making sure that I was able to know the next smallest </w:t>
+      </w:r>
+      <w:r>
+        <w:t>node</w:t>
+      </w:r>
+      <w:r>
+        <w:t xml:space="preserve"> when the smallest is removed</w:t>
+      </w:r>
+      <w:r>
+        <w:t xml:space="preserve">. The solution that I implemented with an array was useful for this because I just moved the tail pointer down by one index and insertion sort guarantees the </w:t>
+      </w:r>
+      <w:r>
+        <w:t>node</w:t>
+      </w:r>
+      <w:r>
+        <w:t xml:space="preserve"> at the new tail index is the smallest in the tree.</w:t>
+      </w:r>
+    </w:p>
+    <w:p>
+      <w:pPr>
+        <w:ind w:left="360"/>
+      </w:pPr>
+      <w:r>
+        <w:t>The final portion of this problem was ensuring that it was removed from the tree correctly. In order to deal with this</w:t>
+      </w:r>
+      <w:r>
+        <w:t>, I utilised the parent attribute. There was 4 distinct cases to deal with:</w:t>
+      </w:r>
+    </w:p>
+    <w:p>
+      <w:pPr>
+        <w:ind w:left="360"/>
+      </w:pPr>
+      <w:r>
+        <w:rPr>
+          <w:noProof/>
+        </w:rPr>
+        <w:drawing>
+          <wp:anchor distT="0" distB="0" distL="114300" distR="114300" simplePos="0" relativeHeight="251658240" behindDoc="0" locked="0" layoutInCell="1" allowOverlap="1" wp14:anchorId="6013F2EA" wp14:editId="4BE87646">
+            <wp:simplePos x="0" y="0"/>
+            <wp:positionH relativeFrom="column">
+              <wp:posOffset>3295650</wp:posOffset>
+            </wp:positionH>
+            <wp:positionV relativeFrom="paragraph">
+              <wp:posOffset>13335</wp:posOffset>
+            </wp:positionV>
+            <wp:extent cx="2355850" cy="2240280"/>
+            <wp:effectExtent l="0" t="0" r="6350" b="7620"/>
+            <wp:wrapSquare wrapText="bothSides"/>
+            <wp:docPr id="4" name="Picture 4"/>
+            <wp:cNvGraphicFramePr>
+              <a:graphicFrameLocks xmlns:a="http://schemas.openxmlformats.org/drawingml/2006/main" noChangeAspect="1"/>
+            </wp:cNvGraphicFramePr>
+            <a:graphic xmlns:a="http://schemas.openxmlformats.org/drawingml/2006/main">
+              <a:graphicData uri="http://schemas.openxmlformats.org/drawingml/2006/picture">
+                <pic:pic xmlns:pic="http://schemas.openxmlformats.org/drawingml/2006/picture">
+                  <pic:nvPicPr>
+                    <pic:cNvPr id="0" name="Picture 4"/>
+                    <pic:cNvPicPr>
+                      <a:picLocks noChangeAspect="1" noChangeArrowheads="1"/>
+                    </pic:cNvPicPr>
+                  </pic:nvPicPr>
+                  <pic:blipFill>
+                    <a:blip r:embed="rId5" cstate="print">
+                      <a:extLst>
+                        <a:ext uri="{28A0092B-C50C-407E-A947-70E740481C1C}">
+                          <a14:useLocalDpi xmlns:a14="http://schemas.microsoft.com/office/drawing/2010/main" val="0"/>
+                        </a:ext>
+                      </a:extLst>
+                    </a:blip>
+                    <a:srcRect/>
+                    <a:stretch>
+                      <a:fillRect/>
+                    </a:stretch>
+                  </pic:blipFill>
+                  <pic:spPr bwMode="auto">
+                    <a:xfrm>
+                      <a:off x="0" y="0"/>
+                      <a:ext cx="2355850" cy="2240280"/>
+                    </a:xfrm>
+                    <a:prstGeom prst="rect">
+                      <a:avLst/>
+                    </a:prstGeom>
+                    <a:noFill/>
+                    <a:ln>
+                      <a:noFill/>
+                    </a:ln>
+                  </pic:spPr>
+                </pic:pic>
+              </a:graphicData>
+            </a:graphic>
+            <wp14:sizeRelH relativeFrom="page">
+              <wp14:pctWidth>0</wp14:pctWidth>
+            </wp14:sizeRelH>
+            <wp14:sizeRelV relativeFrom="page">
+              <wp14:pctHeight>0</wp14:pctHeight>
+            </wp14:sizeRelV>
+          </wp:anchor>
+        </w:drawing>
+      </w:r>
+      <w:r>
+        <w:rPr>
+          <w:noProof/>
+        </w:rPr>
+        <w:drawing>
+          <wp:inline distT="0" distB="0" distL="0" distR="0" wp14:anchorId="49346CD5" wp14:editId="07FE56BF">
+            <wp:extent cx="2368550" cy="2239738"/>
+            <wp:effectExtent l="0" t="0" r="0" b="8255"/>
+            <wp:docPr id="3" name="Picture 3" descr="Diagram, text, letter&#10;&#10;Description automatically generated"/>
+            <wp:cNvGraphicFramePr>
+              <a:graphicFrameLocks xmlns:a="http://schemas.openxmlformats.org/drawingml/2006/main" noChangeAspect="1"/>
+            </wp:cNvGraphicFramePr>
+            <a:graphic xmlns:a="http://schemas.openxmlformats.org/drawingml/2006/main">
+              <a:graphicData uri="http://schemas.openxmlformats.org/drawingml/2006/picture">
+                <pic:pic xmlns:pic="http://schemas.openxmlformats.org/drawingml/2006/picture">
+                  <pic:nvPicPr>
+                    <pic:cNvPr id="3" name="Picture 3" descr="Diagram, text, letter&#10;&#10;Description automatically generated"/>
+                    <pic:cNvPicPr>
+                      <a:picLocks noChangeAspect="1" noChangeArrowheads="1"/>
+                    </pic:cNvPicPr>
+                  </pic:nvPicPr>
+                  <pic:blipFill>
+                    <a:blip r:embed="rId6" cstate="print">
+                      <a:extLst>
+                        <a:ext uri="{28A0092B-C50C-407E-A947-70E740481C1C}">
+                          <a14:useLocalDpi xmlns:a14="http://schemas.microsoft.com/office/drawing/2010/main" val="0"/>
+                        </a:ext>
+                      </a:extLst>
+                    </a:blip>
+                    <a:srcRect/>
+                    <a:stretch>
+                      <a:fillRect/>
+                    </a:stretch>
+                  </pic:blipFill>
+                  <pic:spPr bwMode="auto">
+                    <a:xfrm>
+                      <a:off x="0" y="0"/>
+                      <a:ext cx="2374864" cy="2245708"/>
+                    </a:xfrm>
+                    <a:prstGeom prst="rect">
+                      <a:avLst/>
+                    </a:prstGeom>
+                    <a:noFill/>
+                    <a:ln>
+                      <a:noFill/>
+                    </a:ln>
+                  </pic:spPr>
+                </pic:pic>
+              </a:graphicData>
+            </a:graphic>
+          </wp:inline>
+        </w:drawing>
+      </w:r>
+    </w:p>
+    <w:p>
+      <w:pPr>
+        <w:ind w:left="360"/>
+      </w:pPr>
+      <w:r>
+        <w:t>The key in removing the elements from the tree was to make sure that no node was pointing to the element. To deal with each case, independently, was relatively simple</w:t>
+      </w:r>
+      <w:r>
+        <w:t>.</w:t>
+      </w:r>
+    </w:p>
+    <w:p>
+      <w:pPr>
+        <w:ind w:left="360"/>
+      </w:pPr>
+      <w:r>
+        <w:t>(Let x be the smallest node)</w:t>
+      </w:r>
+      <w:r>
+        <w:t>.</w:t>
+      </w:r>
+    </w:p>
+    <w:p>
+      <w:pPr>
+        <w:pStyle w:val="ListParagraph"/>
+        <w:numPr>
+          <w:ilvl w:val="0"/>
+          <w:numId w:val="17"/>
+        </w:numPr>
+      </w:pPr>
+      <w:r>
+        <w:t>Case 1: Set root to null.</w:t>
+      </w:r>
+    </w:p>
+    <w:p>
+      <w:pPr>
+        <w:pStyle w:val="ListParagraph"/>
+        <w:numPr>
+          <w:ilvl w:val="0"/>
+          <w:numId w:val="17"/>
+        </w:numPr>
+      </w:pPr>
+      <w:r>
+        <w:t xml:space="preserve">Case 2: Set root to the child of the </w:t>
+      </w:r>
+      <w:r>
+        <w:t>x</w:t>
+      </w:r>
+      <w:r>
+        <w:t>, and set new root’s parent as null.</w:t>
+      </w:r>
+    </w:p>
+    <w:p>
+      <w:pPr>
+        <w:pStyle w:val="ListParagraph"/>
+        <w:numPr>
+          <w:ilvl w:val="0"/>
+          <w:numId w:val="17"/>
+        </w:numPr>
+      </w:pPr>
+      <w:r>
+        <w:t xml:space="preserve">Case 3: Set </w:t>
+      </w:r>
+      <w:r>
+        <w:t xml:space="preserve">x’s parent’s left-child pointer </w:t>
+      </w:r>
+      <w:r>
+        <w:t>to null. (Left child pointer of parent node as null).</w:t>
+      </w:r>
+    </w:p>
+    <w:p>
+      <w:pPr>
+        <w:pStyle w:val="ListParagraph"/>
+        <w:numPr>
+          <w:ilvl w:val="0"/>
+          <w:numId w:val="17"/>
+        </w:numPr>
+      </w:pPr>
+      <w:r>
+        <w:t xml:space="preserve">Case 4 (hardest case): Set </w:t>
+      </w:r>
+      <w:r>
+        <w:t>the left-child pointer of x’s parent to point towards the right child of x. Set the parent pointer of the right child of x to x’s parent.</w:t>
+      </w:r>
+    </w:p>
+    <w:p>
+      <w:pPr>
+        <w:ind w:left="360"/>
+      </w:pPr>
+      <w:r>
+        <w:lastRenderedPageBreak/>
+        <w:drawing>
+          <wp:anchor distT="0" distB="0" distL="114300" distR="114300" simplePos="0" relativeHeight="251659264" behindDoc="1" locked="0" layoutInCell="1" allowOverlap="1" wp14:anchorId="6033BF15" wp14:editId="360F9124">
+            <wp:simplePos x="0" y="0"/>
+            <wp:positionH relativeFrom="margin">
+              <wp:posOffset>2495550</wp:posOffset>
+            </wp:positionH>
+            <wp:positionV relativeFrom="paragraph">
+              <wp:posOffset>180975</wp:posOffset>
+            </wp:positionV>
+            <wp:extent cx="3257550" cy="1263650"/>
+            <wp:effectExtent l="0" t="0" r="0" b="0"/>
+            <wp:wrapTight wrapText="bothSides">
+              <wp:wrapPolygon edited="1">
+                <wp:start x="4195" y="5228"/>
+                <wp:lineTo x="2925" y="20032"/>
+                <wp:lineTo x="21407" y="21332"/>
+                <wp:lineTo x="19011" y="5098"/>
+                <wp:lineTo x="4195" y="5228"/>
+              </wp:wrapPolygon>
+            </wp:wrapTight>
+            <wp:docPr id="1" name="Picture 1" descr="Text&#10;&#10;Description automatically generated"/>
+            <wp:cNvGraphicFramePr>
+              <a:graphicFrameLocks xmlns:a="http://schemas.openxmlformats.org/drawingml/2006/main" noChangeAspect="1"/>
+            </wp:cNvGraphicFramePr>
+            <a:graphic xmlns:a="http://schemas.openxmlformats.org/drawingml/2006/main">
+              <a:graphicData uri="http://schemas.openxmlformats.org/drawingml/2006/picture">
+                <pic:pic xmlns:pic="http://schemas.openxmlformats.org/drawingml/2006/picture">
+                  <pic:nvPicPr>
+                    <pic:cNvPr id="1" name="Picture 1" descr="Text&#10;&#10;Description automatically generated"/>
+                    <pic:cNvPicPr/>
+                  </pic:nvPicPr>
+                  <pic:blipFill>
+                    <a:blip r:embed="rId7">
+                      <a:extLst>
+                        <a:ext uri="{28A0092B-C50C-407E-A947-70E740481C1C}">
+                          <a14:useLocalDpi xmlns:a14="http://schemas.microsoft.com/office/drawing/2010/main" val="0"/>
+                        </a:ext>
+                      </a:extLst>
+                    </a:blip>
+                    <a:stretch>
+                      <a:fillRect/>
+                    </a:stretch>
+                  </pic:blipFill>
+                  <pic:spPr>
+                    <a:xfrm>
+                      <a:off x="0" y="0"/>
+                      <a:ext cx="3257550" cy="1263650"/>
+                    </a:xfrm>
+                    <a:prstGeom prst="rect">
+                      <a:avLst/>
+                    </a:prstGeom>
+                  </pic:spPr>
+                </pic:pic>
+              </a:graphicData>
+            </a:graphic>
+            <wp14:sizeRelH relativeFrom="page">
+              <wp14:pctWidth>0</wp14:pctWidth>
+            </wp14:sizeRelH>
+            <wp14:sizeRelV relativeFrom="page">
+              <wp14:pctHeight>0</wp14:pctHeight>
+            </wp14:sizeRelV>
+          </wp:anchor>
+        </w:drawing>
+      </w:r>
+      <w:r>
+        <w:t>Compiling these cases, we obtain the pseudocode:</w:t>
+      </w:r>
+      <w:r>
+        <w:t xml:space="preserve"> </w:t>
+      </w:r>
+      <w:r>
+        <w:drawing>
+          <wp:inline distT="0" distB="0" distL="0" distR="0" wp14:anchorId="300834CE" wp14:editId="77E47061">
+            <wp:extent cx="2152650" cy="2542502"/>
+            <wp:effectExtent l="0" t="0" r="0" b="0"/>
+            <wp:docPr id="5" name="Picture 5" descr="A black background with white text&#10;&#10;Description automatically generated with low confidence"/>
+            <wp:cNvGraphicFramePr>
+              <a:graphicFrameLocks xmlns:a="http://schemas.openxmlformats.org/drawingml/2006/main" noChangeAspect="1"/>
+            </wp:cNvGraphicFramePr>
+            <a:graphic xmlns:a="http://schemas.openxmlformats.org/drawingml/2006/main">
+              <a:graphicData uri="http://schemas.openxmlformats.org/drawingml/2006/picture">
+                <pic:pic xmlns:pic="http://schemas.openxmlformats.org/drawingml/2006/picture">
+                  <pic:nvPicPr>
+                    <pic:cNvPr id="5" name="Picture 5" descr="A black background with white text&#10;&#10;Description automatically generated with low confidence"/>
+                    <pic:cNvPicPr/>
+                  </pic:nvPicPr>
+                  <pic:blipFill>
+                    <a:blip r:embed="rId8" cstate="print">
+                      <a:extLst>
+                        <a:ext uri="{28A0092B-C50C-407E-A947-70E740481C1C}">
+                          <a14:useLocalDpi xmlns:a14="http://schemas.microsoft.com/office/drawing/2010/main" val="0"/>
+                        </a:ext>
+                      </a:extLst>
+                    </a:blip>
+                    <a:stretch>
+                      <a:fillRect/>
+                    </a:stretch>
+                  </pic:blipFill>
+                  <pic:spPr>
+                    <a:xfrm>
+                      <a:off x="0" y="0"/>
+                      <a:ext cx="2193871" cy="2591188"/>
+                    </a:xfrm>
+                    <a:prstGeom prst="rect">
+                      <a:avLst/>
+                    </a:prstGeom>
+                  </pic:spPr>
+                </pic:pic>
+              </a:graphicData>
+            </a:graphic>
+          </wp:inline>
+        </w:drawing>
+      </w:r>
+    </w:p>
+    <w:p>
+      <w:pPr>
+        <w:ind w:left="360"/>
+      </w:pPr>
+      <w:r>
+        <w:t xml:space="preserve">Since min() is only an array access, </w:t>
+      </w:r>
+      <w:r>
         <w:rPr>
           <w:b/>
           <w:bCs/>
         </w:rPr>
-      </w:pPr>
+        <w:t>it now has time complexity of O(1)</w:t>
+      </w:r>
+      <w:r>
+        <w:t xml:space="preserve">. Consequently, since min() is constant time, and there is only extract_min contains binary operations of O(1) then </w:t>
+      </w:r>
       <w:r>
         <w:rPr>
           <w:b/>
           <w:bCs/>
         </w:rPr>
-        <w:t>Do some drawings here.</w:t>
-      </w:r>
-    </w:p>
-    <w:p/>
+        <w:t>extract_min also time complexity of O(1)</w:t>
+      </w:r>
+      <w:r>
+        <w:t xml:space="preserve">. </w:t>
+      </w:r>
+    </w:p>
+    <w:p>
+      <w:pPr>
+        <w:ind w:left="360"/>
+        <w:rPr>
+          <w:vertAlign w:val="superscript"/>
+        </w:rPr>
+      </w:pPr>
+      <w:r>
+        <w:t>This comes at a sacrifice of insert() as insert now has to resize an array, O(n) so does not change the time complexity, but it also insertion sorts the array which is O(n</w:t>
+      </w:r>
+      <w:r>
+        <w:rPr>
+          <w:vertAlign w:val="superscript"/>
+        </w:rPr>
+        <w:t>2</w:t>
+      </w:r>
+      <w:r>
+        <w:t>) on the worst and average case</w:t>
+      </w:r>
+      <w:r>
+        <w:t>. However, note that the worst-case would be if all the elements are sorted in ascending order</w:t>
+      </w:r>
+      <w:r>
+        <w:t>.</w:t>
+      </w:r>
+      <w:r>
+        <w:t xml:space="preserve"> </w:t>
+      </w:r>
+      <w:r>
+        <w:t>Worst-case</w:t>
+      </w:r>
+      <w:r>
+        <w:t xml:space="preserve"> cannot happen </w:t>
+      </w:r>
+      <w:r>
+        <w:t xml:space="preserve">since elements are added incrementally and sorted as we go, avoiding the worst-case but maintaining the average case of </w:t>
+      </w:r>
+      <w:r>
+        <w:rPr>
+          <w:rFonts w:cstheme="minorHAnsi"/>
+        </w:rPr>
+        <w:t>O</w:t>
+      </w:r>
+      <w:r>
+        <w:t>(n</w:t>
+      </w:r>
+      <w:r>
+        <w:rPr>
+          <w:vertAlign w:val="superscript"/>
+        </w:rPr>
+        <w:t>2</w:t>
+      </w:r>
+      <w:r>
+        <w:t>)</w:t>
+      </w:r>
+      <w:r>
+        <w:t xml:space="preserve">. This means that </w:t>
+      </w:r>
+      <w:r>
+        <w:t xml:space="preserve">insert </w:t>
+      </w:r>
+      <w:r>
+        <w:t xml:space="preserve">now has </w:t>
+      </w:r>
+      <w:r>
+        <w:rPr>
+          <w:rFonts w:cstheme="minorHAnsi"/>
+        </w:rPr>
+        <w:t>O</w:t>
+      </w:r>
+      <w:r>
+        <w:t>(n</w:t>
+      </w:r>
+      <w:r>
+        <w:rPr>
+          <w:vertAlign w:val="superscript"/>
+        </w:rPr>
+        <w:t>2</w:t>
+      </w:r>
+      <w:r>
+        <w:t>)</w:t>
+      </w:r>
+      <w:r>
+        <w:t>,</w:t>
+      </w:r>
+      <w:r>
+        <w:rPr>
+          <w:vertAlign w:val="superscript"/>
+        </w:rPr>
+        <w:tab/>
+      </w:r>
+    </w:p>
     <w:p>
       <w:pPr>
         <w:rPr>
@@ -665,6 +1281,12 @@
           <w:u w:val="single"/>
         </w:rPr>
         <w:t>Part 2:</w:t>
+      </w:r>
+      <w:r>
+        <w:rPr>
+          <w:noProof/>
+        </w:rPr>
+        <w:t xml:space="preserve"> </w:t>
       </w:r>
     </w:p>
     <w:p>
@@ -676,7 +1298,16 @@
         </w:numPr>
       </w:pPr>
       <w:r>
-        <w:t>I chose to use the array-based heap implementation for my solution.</w:t>
+        <w:t>My solution to the problem is a simple algorithm</w:t>
+      </w:r>
+      <w:r>
+        <w:t xml:space="preserve">. </w:t>
+      </w:r>
+      <w:r>
+        <w:t>Extract</w:t>
+      </w:r>
+      <w:r>
+        <w:t xml:space="preserve"> the two minimum, join them, reinsert into queue.</w:t>
       </w:r>
     </w:p>
     <w:p>
@@ -684,10 +1315,7 @@
         <w:ind w:left="360"/>
       </w:pPr>
       <w:r>
-        <w:t>My solution to the problem is a simple algorithm</w:t>
-      </w:r>
-      <w:r>
-        <w:t>. Take the two minimum, join them, reinsert into queue.</w:t>
+        <w:t>Here is the pseudocode for the algorithm:</w:t>
       </w:r>
     </w:p>
     <w:p>
@@ -695,40 +1323,473 @@
         <w:ind w:left="360"/>
       </w:pPr>
       <w:r>
-        <w:t>Here is the pseudocode for the algorithm:</w:t>
+        <w:drawing>
+          <wp:inline distT="0" distB="0" distL="0" distR="0" wp14:anchorId="51B38139" wp14:editId="548DC945">
+            <wp:extent cx="3457767" cy="628650"/>
+            <wp:effectExtent l="0" t="0" r="9525" b="0"/>
+            <wp:docPr id="6" name="Picture 6" descr="Text&#10;&#10;Description automatically generated"/>
+            <wp:cNvGraphicFramePr>
+              <a:graphicFrameLocks xmlns:a="http://schemas.openxmlformats.org/drawingml/2006/main" noChangeAspect="1"/>
+            </wp:cNvGraphicFramePr>
+            <a:graphic xmlns:a="http://schemas.openxmlformats.org/drawingml/2006/main">
+              <a:graphicData uri="http://schemas.openxmlformats.org/drawingml/2006/picture">
+                <pic:pic xmlns:pic="http://schemas.openxmlformats.org/drawingml/2006/picture">
+                  <pic:nvPicPr>
+                    <pic:cNvPr id="6" name="Picture 6" descr="Text&#10;&#10;Description automatically generated"/>
+                    <pic:cNvPicPr/>
+                  </pic:nvPicPr>
+                  <pic:blipFill>
+                    <a:blip r:embed="rId9"/>
+                    <a:stretch>
+                      <a:fillRect/>
+                    </a:stretch>
+                  </pic:blipFill>
+                  <pic:spPr>
+                    <a:xfrm>
+                      <a:off x="0" y="0"/>
+                      <a:ext cx="3462789" cy="629563"/>
+                    </a:xfrm>
+                    <a:prstGeom prst="rect">
+                      <a:avLst/>
+                    </a:prstGeom>
+                  </pic:spPr>
+                </pic:pic>
+              </a:graphicData>
+            </a:graphic>
+          </wp:inline>
+        </w:drawing>
       </w:r>
     </w:p>
     <w:p>
       <w:pPr>
         <w:ind w:left="360"/>
       </w:pPr>
-    </w:p>
-    <w:p>
-      <w:pPr>
-        <w:rPr>
-          <w:sz w:val="20"/>
-          <w:szCs w:val="20"/>
-        </w:rPr>
-      </w:pPr>
+      <w:r>
+        <w:drawing>
+          <wp:inline distT="0" distB="0" distL="0" distR="0" wp14:anchorId="44089714" wp14:editId="6F018E18">
+            <wp:extent cx="4861437" cy="1238250"/>
+            <wp:effectExtent l="0" t="0" r="0" b="0"/>
+            <wp:docPr id="7" name="Picture 7" descr="Text&#10;&#10;Description automatically generated"/>
+            <wp:cNvGraphicFramePr>
+              <a:graphicFrameLocks xmlns:a="http://schemas.openxmlformats.org/drawingml/2006/main" noChangeAspect="1"/>
+            </wp:cNvGraphicFramePr>
+            <a:graphic xmlns:a="http://schemas.openxmlformats.org/drawingml/2006/main">
+              <a:graphicData uri="http://schemas.openxmlformats.org/drawingml/2006/picture">
+                <pic:pic xmlns:pic="http://schemas.openxmlformats.org/drawingml/2006/picture">
+                  <pic:nvPicPr>
+                    <pic:cNvPr id="7" name="Picture 7" descr="Text&#10;&#10;Description automatically generated"/>
+                    <pic:cNvPicPr/>
+                  </pic:nvPicPr>
+                  <pic:blipFill>
+                    <a:blip r:embed="rId10"/>
+                    <a:stretch>
+                      <a:fillRect/>
+                    </a:stretch>
+                  </pic:blipFill>
+                  <pic:spPr>
+                    <a:xfrm>
+                      <a:off x="0" y="0"/>
+                      <a:ext cx="4889881" cy="1245495"/>
+                    </a:xfrm>
+                    <a:prstGeom prst="rect">
+                      <a:avLst/>
+                    </a:prstGeom>
+                  </pic:spPr>
+                </pic:pic>
+              </a:graphicData>
+            </a:graphic>
+          </wp:inline>
+        </w:drawing>
+      </w:r>
     </w:p>
     <w:p>
       <w:pPr>
         <w:ind w:left="360"/>
       </w:pPr>
-    </w:p>
-    <w:p/>
-    <w:p>
-      <w:r>
-        <w:br/>
+      <w:r>
+        <w:t>I chose to use an array-based heap implementation for the min-priority queue because the binary search tree would not allow for this algorithm to work whilst maintaining the properties of a binary search tree (duplicates would arise when reinserting and this would break the BST).</w:t>
+      </w:r>
+    </w:p>
+    <w:p>
+      <w:pPr>
+        <w:ind w:left="360"/>
+      </w:pPr>
+      <w:r>
+        <w:lastRenderedPageBreak/>
+        <w:t xml:space="preserve">This algorithm is </w:t>
+      </w:r>
+      <w:r>
+        <w:t>efficient,</w:t>
+      </w:r>
+      <w:r>
+        <w:t xml:space="preserve"> but it is important to recognise that the only interaction with the collection of integers is retrieving the minimum values. This is a critical point as to why the min-priority queue is more efficient.</w:t>
+      </w:r>
+    </w:p>
+    <w:p>
+      <w:pPr>
+        <w:ind w:left="360"/>
+      </w:pPr>
+      <w:r>
+        <w:t xml:space="preserve">Connect-ropes contains a while loop which will loop until there is only one item left in the </w:t>
+      </w:r>
+      <w:r>
+        <w:t>collection</w:t>
+      </w:r>
+      <w:r>
+        <w:t xml:space="preserve">, which is going to be </w:t>
+      </w:r>
+      <m:oMath>
+        <m:r>
+          <w:rPr>
+            <w:rFonts w:ascii="Cambria Math" w:hAnsi="Cambria Math"/>
+          </w:rPr>
+          <m:t>n-1</m:t>
+        </m:r>
+      </m:oMath>
+      <w:r>
+        <w:t xml:space="preserve"> times. In each iteration</w:t>
+      </w:r>
+      <w:r>
+        <w:t xml:space="preserve"> of the while loop</w:t>
+      </w:r>
+      <w:r>
+        <w:t>, the minimum</w:t>
+      </w:r>
+      <w:r>
+        <w:t xml:space="preserve"> must</w:t>
+      </w:r>
+      <w:r>
+        <w:t xml:space="preserve"> be obtained </w:t>
+      </w:r>
+      <w:r>
+        <w:t xml:space="preserve">twice </w:t>
+      </w:r>
+      <w:r>
+        <w:t>from the</w:t>
+      </w:r>
+      <w:r>
+        <w:t xml:space="preserve"> collection of elements. The difference shines here:</w:t>
+      </w:r>
+    </w:p>
+    <w:p>
+      <w:pPr>
+        <w:pStyle w:val="ListParagraph"/>
+        <w:numPr>
+          <w:ilvl w:val="0"/>
+          <w:numId w:val="19"/>
+        </w:numPr>
+      </w:pPr>
+      <w:r>
+        <w:t>Ordinary primitive array</w:t>
+      </w:r>
+    </w:p>
+    <w:p>
+      <w:pPr>
+        <w:pStyle w:val="ListParagraph"/>
+        <w:numPr>
+          <w:ilvl w:val="1"/>
+          <w:numId w:val="19"/>
+        </w:numPr>
+      </w:pPr>
+      <w:r>
+        <w:t>Extracting minimum would have a time complexity of O(n), having to check each element.</w:t>
+      </w:r>
+      <w:r>
         <w:t xml:space="preserve"> </w:t>
       </w:r>
     </w:p>
     <w:p>
       <w:pPr>
+        <w:pStyle w:val="ListParagraph"/>
+        <w:numPr>
+          <w:ilvl w:val="1"/>
+          <w:numId w:val="19"/>
+        </w:numPr>
+      </w:pPr>
+      <w:r>
+        <w:t>Insert operation time</w:t>
+      </w:r>
+      <w:r>
+        <w:t>:</w:t>
+      </w:r>
+    </w:p>
+    <w:p>
+      <w:pPr>
+        <w:pStyle w:val="ListParagraph"/>
+        <w:numPr>
+          <w:ilvl w:val="2"/>
+          <w:numId w:val="19"/>
+        </w:numPr>
+      </w:pPr>
+      <w:r>
+        <w:t>Fixed size array: O(1).</w:t>
+      </w:r>
+    </w:p>
+    <w:p>
+      <w:pPr>
+        <w:pStyle w:val="ListParagraph"/>
+        <w:numPr>
+          <w:ilvl w:val="2"/>
+          <w:numId w:val="19"/>
+        </w:numPr>
+      </w:pPr>
+      <w:r>
+        <w:t xml:space="preserve">Resizable array: Amortised O(1) </w:t>
+      </w:r>
+    </w:p>
+    <w:p>
+      <w:pPr>
+        <w:pStyle w:val="ListParagraph"/>
+        <w:numPr>
+          <w:ilvl w:val="0"/>
+          <w:numId w:val="19"/>
+        </w:numPr>
+      </w:pPr>
+      <w:r>
+        <w:t>Min-priority queue (heap-based)</w:t>
+      </w:r>
+    </w:p>
+    <w:p>
+      <w:pPr>
+        <w:pStyle w:val="ListParagraph"/>
+        <w:numPr>
+          <w:ilvl w:val="1"/>
+          <w:numId w:val="19"/>
+        </w:numPr>
+      </w:pPr>
+      <w:r>
+        <w:t>Extracting minimum would have a time complexity of O(log n), having to traverse height of the heap.</w:t>
+      </w:r>
+    </w:p>
+    <w:p>
+      <w:pPr>
+        <w:pStyle w:val="ListParagraph"/>
+        <w:numPr>
+          <w:ilvl w:val="1"/>
+          <w:numId w:val="19"/>
+        </w:numPr>
+      </w:pPr>
+      <w:r>
+        <w:t xml:space="preserve">Insert operation time: </w:t>
+      </w:r>
+      <w:r>
+        <w:t>O(log n)</w:t>
+      </w:r>
+    </w:p>
+    <w:p>
+      <w:pPr>
         <w:ind w:left="360"/>
       </w:pPr>
-    </w:p>
-    <w:p/>
+      <w:r>
+        <w:t>This means that connect-ropes with an ordinary primitive array would have a time complexity of O(n</w:t>
+      </w:r>
+      <w:r>
+        <w:rPr>
+          <w:vertAlign w:val="superscript"/>
+        </w:rPr>
+        <w:t>2</w:t>
+      </w:r>
+      <w:r>
+        <w:t>) whilst the min-priority queue would have a time complexity of O(</w:t>
+      </w:r>
+      <w:r>
+        <w:t xml:space="preserve">n </w:t>
+      </w:r>
+      <w:r>
+        <w:t>lo</w:t>
+      </w:r>
+      <w:r>
+        <w:t>g n).</w:t>
+      </w:r>
+    </w:p>
+    <w:p>
+      <w:pPr>
+        <w:ind w:left="360"/>
+      </w:pPr>
+      <w:r>
+        <w:t>This is a fundamental difference which shows that a min-priority queue is more efficient.</w:t>
+      </w:r>
+      <w:r>
+        <w:t xml:space="preserve"> </w:t>
+      </w:r>
+      <w:r>
+        <w:t>It is also significant to notice that there is also the insertion operation. There are constant time operations for extracting min but they tend to sacrifice the insert time complexity or have problems dealing with duplicates (Binary Search Trees).</w:t>
+      </w:r>
+    </w:p>
+    <w:p>
+      <w:pPr>
+        <w:ind w:left="360"/>
+      </w:pPr>
+      <w:r>
+        <w:t>For this reason, min-priority queue is the most efficient for this algorithm because it is focused on extracting the minimum from a collection of elements which is what a min-priority queue is designed to do in an efficient way</w:t>
+      </w:r>
+      <w:r>
+        <w:t>, alongside dealing with insertion</w:t>
+      </w:r>
+      <w:r>
+        <w:t>.</w:t>
+      </w:r>
+    </w:p>
+    <w:p>
+      <w:pPr>
+        <w:pStyle w:val="ListParagraph"/>
+        <w:numPr>
+          <w:ilvl w:val="0"/>
+          <w:numId w:val="16"/>
+        </w:numPr>
+      </w:pPr>
+      <w:r>
+        <w:drawing>
+          <wp:anchor distT="0" distB="0" distL="114300" distR="114300" simplePos="0" relativeHeight="251660288" behindDoc="0" locked="0" layoutInCell="1" allowOverlap="1" wp14:anchorId="391CD257" wp14:editId="5BB57062">
+            <wp:simplePos x="0" y="0"/>
+            <wp:positionH relativeFrom="column">
+              <wp:posOffset>203200</wp:posOffset>
+            </wp:positionH>
+            <wp:positionV relativeFrom="paragraph">
+              <wp:posOffset>184150</wp:posOffset>
+            </wp:positionV>
+            <wp:extent cx="4374515" cy="1644650"/>
+            <wp:effectExtent l="0" t="0" r="6985" b="0"/>
+            <wp:wrapSquare wrapText="bothSides"/>
+            <wp:docPr id="8" name="Picture 8" descr="Graphical user interface, text, application&#10;&#10;Description automatically generated"/>
+            <wp:cNvGraphicFramePr>
+              <a:graphicFrameLocks xmlns:a="http://schemas.openxmlformats.org/drawingml/2006/main" noChangeAspect="1"/>
+            </wp:cNvGraphicFramePr>
+            <a:graphic xmlns:a="http://schemas.openxmlformats.org/drawingml/2006/main">
+              <a:graphicData uri="http://schemas.openxmlformats.org/drawingml/2006/picture">
+                <pic:pic xmlns:pic="http://schemas.openxmlformats.org/drawingml/2006/picture">
+                  <pic:nvPicPr>
+                    <pic:cNvPr id="8" name="Picture 8" descr="Graphical user interface, text, application&#10;&#10;Description automatically generated"/>
+                    <pic:cNvPicPr/>
+                  </pic:nvPicPr>
+                  <pic:blipFill>
+                    <a:blip r:embed="rId11">
+                      <a:extLst>
+                        <a:ext uri="{28A0092B-C50C-407E-A947-70E740481C1C}">
+                          <a14:useLocalDpi xmlns:a14="http://schemas.microsoft.com/office/drawing/2010/main" val="0"/>
+                        </a:ext>
+                      </a:extLst>
+                    </a:blip>
+                    <a:stretch>
+                      <a:fillRect/>
+                    </a:stretch>
+                  </pic:blipFill>
+                  <pic:spPr>
+                    <a:xfrm>
+                      <a:off x="0" y="0"/>
+                      <a:ext cx="4374515" cy="1644650"/>
+                    </a:xfrm>
+                    <a:prstGeom prst="rect">
+                      <a:avLst/>
+                    </a:prstGeom>
+                  </pic:spPr>
+                </pic:pic>
+              </a:graphicData>
+            </a:graphic>
+            <wp14:sizeRelH relativeFrom="page">
+              <wp14:pctWidth>0</wp14:pctWidth>
+            </wp14:sizeRelH>
+            <wp14:sizeRelV relativeFrom="page">
+              <wp14:pctHeight>0</wp14:pctHeight>
+            </wp14:sizeRelV>
+          </wp:anchor>
+        </w:drawing>
+      </w:r>
+      <w:r>
+        <w:t xml:space="preserve">The output from the sequence: </w:t>
+      </w:r>
+      <m:oMath>
+        <m:r>
+          <w:rPr>
+            <w:rFonts w:ascii="Cambria Math" w:hAnsi="Cambria Math"/>
+          </w:rPr>
+          <m:t>[4, 8, 3, 1, 6, 9, 12, 7, 2]</m:t>
+        </m:r>
+      </m:oMath>
+      <w:r>
+        <w:rPr>
+          <w:rFonts w:eastAsiaTheme="minorEastAsia"/>
+        </w:rPr>
+        <w:t xml:space="preserve"> is:</w:t>
+      </w:r>
+    </w:p>
+    <w:p>
+      <w:pPr>
+        <w:pStyle w:val="ListParagraph"/>
+        <w:rPr>
+          <w:rFonts w:eastAsiaTheme="minorEastAsia"/>
+        </w:rPr>
+      </w:pPr>
+    </w:p>
+    <w:p>
+      <w:pPr>
+        <w:pStyle w:val="ListParagraph"/>
+        <w:rPr>
+          <w:rFonts w:eastAsiaTheme="minorEastAsia"/>
+        </w:rPr>
+      </w:pPr>
+    </w:p>
+    <w:p>
+      <w:pPr>
+        <w:pStyle w:val="ListParagraph"/>
+        <w:rPr>
+          <w:rFonts w:eastAsiaTheme="minorEastAsia"/>
+        </w:rPr>
+      </w:pPr>
+    </w:p>
+    <w:p>
+      <w:pPr>
+        <w:pStyle w:val="ListParagraph"/>
+        <w:rPr>
+          <w:rFonts w:eastAsiaTheme="minorEastAsia"/>
+        </w:rPr>
+      </w:pPr>
+    </w:p>
+    <w:p>
+      <w:pPr>
+        <w:pStyle w:val="ListParagraph"/>
+        <w:rPr>
+          <w:rFonts w:eastAsiaTheme="minorEastAsia"/>
+        </w:rPr>
+      </w:pPr>
+    </w:p>
+    <w:p>
+      <w:pPr>
+        <w:pStyle w:val="ListParagraph"/>
+        <w:rPr>
+          <w:rFonts w:eastAsiaTheme="minorEastAsia"/>
+        </w:rPr>
+      </w:pPr>
+    </w:p>
+    <w:p>
+      <w:pPr>
+        <w:pStyle w:val="ListParagraph"/>
+        <w:rPr>
+          <w:rFonts w:eastAsiaTheme="minorEastAsia"/>
+        </w:rPr>
+      </w:pPr>
+    </w:p>
+    <w:p>
+      <w:pPr>
+        <w:pStyle w:val="ListParagraph"/>
+        <w:rPr>
+          <w:rFonts w:eastAsiaTheme="minorEastAsia"/>
+        </w:rPr>
+      </w:pPr>
+    </w:p>
+    <w:p>
+      <w:pPr>
+        <w:pStyle w:val="ListParagraph"/>
+        <w:rPr>
+          <w:rFonts w:eastAsiaTheme="minorEastAsia"/>
+        </w:rPr>
+      </w:pPr>
+    </w:p>
+    <w:p>
+      <w:pPr>
+        <w:pStyle w:val="ListParagraph"/>
+      </w:pPr>
+    </w:p>
     <w:sectPr>
       <w:pgSz w:w="11906" w:h="16838"/>
       <w:pgMar w:top="1440" w:right="1440" w:bottom="1440" w:left="1440" w:header="708" w:footer="708" w:gutter="0"/>
@@ -1283,6 +2344,119 @@
     </w:lvl>
   </w:abstractNum>
   <w:abstractNum w:abstractNumId="5" w15:restartNumberingAfterBreak="0">
+    <w:nsid w:val="1B2101E3"/>
+    <w:multiLevelType w:val="hybridMultilevel"/>
+    <w:tmpl w:val="3300142A"/>
+    <w:lvl w:ilvl="0" w:tplc="08090001">
+      <w:start w:val="1"/>
+      <w:numFmt w:val="bullet"/>
+      <w:lvlText w:val=""/>
+      <w:lvlJc w:val="left"/>
+      <w:pPr>
+        <w:ind w:left="1080" w:hanging="360"/>
+      </w:pPr>
+      <w:rPr>
+        <w:rFonts w:ascii="Symbol" w:hAnsi="Symbol" w:hint="default"/>
+      </w:rPr>
+    </w:lvl>
+    <w:lvl w:ilvl="1" w:tplc="08090003">
+      <w:start w:val="1"/>
+      <w:numFmt w:val="bullet"/>
+      <w:lvlText w:val="o"/>
+      <w:lvlJc w:val="left"/>
+      <w:pPr>
+        <w:ind w:left="1800" w:hanging="360"/>
+      </w:pPr>
+      <w:rPr>
+        <w:rFonts w:ascii="Courier New" w:hAnsi="Courier New" w:cs="Courier New" w:hint="default"/>
+      </w:rPr>
+    </w:lvl>
+    <w:lvl w:ilvl="2" w:tplc="08090005">
+      <w:start w:val="1"/>
+      <w:numFmt w:val="bullet"/>
+      <w:lvlText w:val=""/>
+      <w:lvlJc w:val="left"/>
+      <w:pPr>
+        <w:ind w:left="2520" w:hanging="360"/>
+      </w:pPr>
+      <w:rPr>
+        <w:rFonts w:ascii="Wingdings" w:hAnsi="Wingdings" w:hint="default"/>
+      </w:rPr>
+    </w:lvl>
+    <w:lvl w:ilvl="3" w:tplc="08090001" w:tentative="1">
+      <w:start w:val="1"/>
+      <w:numFmt w:val="bullet"/>
+      <w:lvlText w:val=""/>
+      <w:lvlJc w:val="left"/>
+      <w:pPr>
+        <w:ind w:left="3240" w:hanging="360"/>
+      </w:pPr>
+      <w:rPr>
+        <w:rFonts w:ascii="Symbol" w:hAnsi="Symbol" w:hint="default"/>
+      </w:rPr>
+    </w:lvl>
+    <w:lvl w:ilvl="4" w:tplc="08090003" w:tentative="1">
+      <w:start w:val="1"/>
+      <w:numFmt w:val="bullet"/>
+      <w:lvlText w:val="o"/>
+      <w:lvlJc w:val="left"/>
+      <w:pPr>
+        <w:ind w:left="3960" w:hanging="360"/>
+      </w:pPr>
+      <w:rPr>
+        <w:rFonts w:ascii="Courier New" w:hAnsi="Courier New" w:cs="Courier New" w:hint="default"/>
+      </w:rPr>
+    </w:lvl>
+    <w:lvl w:ilvl="5" w:tplc="08090005" w:tentative="1">
+      <w:start w:val="1"/>
+      <w:numFmt w:val="bullet"/>
+      <w:lvlText w:val=""/>
+      <w:lvlJc w:val="left"/>
+      <w:pPr>
+        <w:ind w:left="4680" w:hanging="360"/>
+      </w:pPr>
+      <w:rPr>
+        <w:rFonts w:ascii="Wingdings" w:hAnsi="Wingdings" w:hint="default"/>
+      </w:rPr>
+    </w:lvl>
+    <w:lvl w:ilvl="6" w:tplc="08090001" w:tentative="1">
+      <w:start w:val="1"/>
+      <w:numFmt w:val="bullet"/>
+      <w:lvlText w:val=""/>
+      <w:lvlJc w:val="left"/>
+      <w:pPr>
+        <w:ind w:left="5400" w:hanging="360"/>
+      </w:pPr>
+      <w:rPr>
+        <w:rFonts w:ascii="Symbol" w:hAnsi="Symbol" w:hint="default"/>
+      </w:rPr>
+    </w:lvl>
+    <w:lvl w:ilvl="7" w:tplc="08090003" w:tentative="1">
+      <w:start w:val="1"/>
+      <w:numFmt w:val="bullet"/>
+      <w:lvlText w:val="o"/>
+      <w:lvlJc w:val="left"/>
+      <w:pPr>
+        <w:ind w:left="6120" w:hanging="360"/>
+      </w:pPr>
+      <w:rPr>
+        <w:rFonts w:ascii="Courier New" w:hAnsi="Courier New" w:cs="Courier New" w:hint="default"/>
+      </w:rPr>
+    </w:lvl>
+    <w:lvl w:ilvl="8" w:tplc="08090005" w:tentative="1">
+      <w:start w:val="1"/>
+      <w:numFmt w:val="bullet"/>
+      <w:lvlText w:val=""/>
+      <w:lvlJc w:val="left"/>
+      <w:pPr>
+        <w:ind w:left="6840" w:hanging="360"/>
+      </w:pPr>
+      <w:rPr>
+        <w:rFonts w:ascii="Wingdings" w:hAnsi="Wingdings" w:hint="default"/>
+      </w:rPr>
+    </w:lvl>
+  </w:abstractNum>
+  <w:abstractNum w:abstractNumId="6" w15:restartNumberingAfterBreak="0">
     <w:nsid w:val="1F885DDC"/>
     <w:multiLevelType w:val="hybridMultilevel"/>
     <w:tmpl w:val="778CA8C8"/>
@@ -1371,7 +2545,120 @@
       </w:pPr>
     </w:lvl>
   </w:abstractNum>
-  <w:abstractNum w:abstractNumId="6" w15:restartNumberingAfterBreak="0">
+  <w:abstractNum w:abstractNumId="7" w15:restartNumberingAfterBreak="0">
+    <w:nsid w:val="215D259B"/>
+    <w:multiLevelType w:val="hybridMultilevel"/>
+    <w:tmpl w:val="1FF44A20"/>
+    <w:lvl w:ilvl="0" w:tplc="04267BB4">
+      <w:start w:val="4"/>
+      <w:numFmt w:val="bullet"/>
+      <w:lvlText w:val="-"/>
+      <w:lvlJc w:val="left"/>
+      <w:pPr>
+        <w:ind w:left="720" w:hanging="360"/>
+      </w:pPr>
+      <w:rPr>
+        <w:rFonts w:ascii="Calibri" w:eastAsiaTheme="minorHAnsi" w:hAnsi="Calibri" w:cs="Calibri" w:hint="default"/>
+      </w:rPr>
+    </w:lvl>
+    <w:lvl w:ilvl="1" w:tplc="08090003" w:tentative="1">
+      <w:start w:val="1"/>
+      <w:numFmt w:val="bullet"/>
+      <w:lvlText w:val="o"/>
+      <w:lvlJc w:val="left"/>
+      <w:pPr>
+        <w:ind w:left="1440" w:hanging="360"/>
+      </w:pPr>
+      <w:rPr>
+        <w:rFonts w:ascii="Courier New" w:hAnsi="Courier New" w:cs="Courier New" w:hint="default"/>
+      </w:rPr>
+    </w:lvl>
+    <w:lvl w:ilvl="2" w:tplc="08090005" w:tentative="1">
+      <w:start w:val="1"/>
+      <w:numFmt w:val="bullet"/>
+      <w:lvlText w:val=""/>
+      <w:lvlJc w:val="left"/>
+      <w:pPr>
+        <w:ind w:left="2160" w:hanging="360"/>
+      </w:pPr>
+      <w:rPr>
+        <w:rFonts w:ascii="Wingdings" w:hAnsi="Wingdings" w:hint="default"/>
+      </w:rPr>
+    </w:lvl>
+    <w:lvl w:ilvl="3" w:tplc="08090001" w:tentative="1">
+      <w:start w:val="1"/>
+      <w:numFmt w:val="bullet"/>
+      <w:lvlText w:val=""/>
+      <w:lvlJc w:val="left"/>
+      <w:pPr>
+        <w:ind w:left="2880" w:hanging="360"/>
+      </w:pPr>
+      <w:rPr>
+        <w:rFonts w:ascii="Symbol" w:hAnsi="Symbol" w:hint="default"/>
+      </w:rPr>
+    </w:lvl>
+    <w:lvl w:ilvl="4" w:tplc="08090003" w:tentative="1">
+      <w:start w:val="1"/>
+      <w:numFmt w:val="bullet"/>
+      <w:lvlText w:val="o"/>
+      <w:lvlJc w:val="left"/>
+      <w:pPr>
+        <w:ind w:left="3600" w:hanging="360"/>
+      </w:pPr>
+      <w:rPr>
+        <w:rFonts w:ascii="Courier New" w:hAnsi="Courier New" w:cs="Courier New" w:hint="default"/>
+      </w:rPr>
+    </w:lvl>
+    <w:lvl w:ilvl="5" w:tplc="08090005" w:tentative="1">
+      <w:start w:val="1"/>
+      <w:numFmt w:val="bullet"/>
+      <w:lvlText w:val=""/>
+      <w:lvlJc w:val="left"/>
+      <w:pPr>
+        <w:ind w:left="4320" w:hanging="360"/>
+      </w:pPr>
+      <w:rPr>
+        <w:rFonts w:ascii="Wingdings" w:hAnsi="Wingdings" w:hint="default"/>
+      </w:rPr>
+    </w:lvl>
+    <w:lvl w:ilvl="6" w:tplc="08090001" w:tentative="1">
+      <w:start w:val="1"/>
+      <w:numFmt w:val="bullet"/>
+      <w:lvlText w:val=""/>
+      <w:lvlJc w:val="left"/>
+      <w:pPr>
+        <w:ind w:left="5040" w:hanging="360"/>
+      </w:pPr>
+      <w:rPr>
+        <w:rFonts w:ascii="Symbol" w:hAnsi="Symbol" w:hint="default"/>
+      </w:rPr>
+    </w:lvl>
+    <w:lvl w:ilvl="7" w:tplc="08090003" w:tentative="1">
+      <w:start w:val="1"/>
+      <w:numFmt w:val="bullet"/>
+      <w:lvlText w:val="o"/>
+      <w:lvlJc w:val="left"/>
+      <w:pPr>
+        <w:ind w:left="5760" w:hanging="360"/>
+      </w:pPr>
+      <w:rPr>
+        <w:rFonts w:ascii="Courier New" w:hAnsi="Courier New" w:cs="Courier New" w:hint="default"/>
+      </w:rPr>
+    </w:lvl>
+    <w:lvl w:ilvl="8" w:tplc="08090005" w:tentative="1">
+      <w:start w:val="1"/>
+      <w:numFmt w:val="bullet"/>
+      <w:lvlText w:val=""/>
+      <w:lvlJc w:val="left"/>
+      <w:pPr>
+        <w:ind w:left="6480" w:hanging="360"/>
+      </w:pPr>
+      <w:rPr>
+        <w:rFonts w:ascii="Wingdings" w:hAnsi="Wingdings" w:hint="default"/>
+      </w:rPr>
+    </w:lvl>
+  </w:abstractNum>
+  <w:abstractNum w:abstractNumId="8" w15:restartNumberingAfterBreak="0">
     <w:nsid w:val="2197461F"/>
     <w:multiLevelType w:val="hybridMultilevel"/>
     <w:tmpl w:val="496E76E4"/>
@@ -1484,7 +2771,120 @@
       </w:rPr>
     </w:lvl>
   </w:abstractNum>
-  <w:abstractNum w:abstractNumId="7" w15:restartNumberingAfterBreak="0">
+  <w:abstractNum w:abstractNumId="9" w15:restartNumberingAfterBreak="0">
+    <w:nsid w:val="23AF1988"/>
+    <w:multiLevelType w:val="hybridMultilevel"/>
+    <w:tmpl w:val="70E80F44"/>
+    <w:lvl w:ilvl="0" w:tplc="08090001">
+      <w:start w:val="1"/>
+      <w:numFmt w:val="bullet"/>
+      <w:lvlText w:val=""/>
+      <w:lvlJc w:val="left"/>
+      <w:pPr>
+        <w:ind w:left="1080" w:hanging="360"/>
+      </w:pPr>
+      <w:rPr>
+        <w:rFonts w:ascii="Symbol" w:hAnsi="Symbol" w:hint="default"/>
+      </w:rPr>
+    </w:lvl>
+    <w:lvl w:ilvl="1" w:tplc="08090003" w:tentative="1">
+      <w:start w:val="1"/>
+      <w:numFmt w:val="bullet"/>
+      <w:lvlText w:val="o"/>
+      <w:lvlJc w:val="left"/>
+      <w:pPr>
+        <w:ind w:left="1800" w:hanging="360"/>
+      </w:pPr>
+      <w:rPr>
+        <w:rFonts w:ascii="Courier New" w:hAnsi="Courier New" w:cs="Courier New" w:hint="default"/>
+      </w:rPr>
+    </w:lvl>
+    <w:lvl w:ilvl="2" w:tplc="08090005" w:tentative="1">
+      <w:start w:val="1"/>
+      <w:numFmt w:val="bullet"/>
+      <w:lvlText w:val=""/>
+      <w:lvlJc w:val="left"/>
+      <w:pPr>
+        <w:ind w:left="2520" w:hanging="360"/>
+      </w:pPr>
+      <w:rPr>
+        <w:rFonts w:ascii="Wingdings" w:hAnsi="Wingdings" w:hint="default"/>
+      </w:rPr>
+    </w:lvl>
+    <w:lvl w:ilvl="3" w:tplc="08090001" w:tentative="1">
+      <w:start w:val="1"/>
+      <w:numFmt w:val="bullet"/>
+      <w:lvlText w:val=""/>
+      <w:lvlJc w:val="left"/>
+      <w:pPr>
+        <w:ind w:left="3240" w:hanging="360"/>
+      </w:pPr>
+      <w:rPr>
+        <w:rFonts w:ascii="Symbol" w:hAnsi="Symbol" w:hint="default"/>
+      </w:rPr>
+    </w:lvl>
+    <w:lvl w:ilvl="4" w:tplc="08090003" w:tentative="1">
+      <w:start w:val="1"/>
+      <w:numFmt w:val="bullet"/>
+      <w:lvlText w:val="o"/>
+      <w:lvlJc w:val="left"/>
+      <w:pPr>
+        <w:ind w:left="3960" w:hanging="360"/>
+      </w:pPr>
+      <w:rPr>
+        <w:rFonts w:ascii="Courier New" w:hAnsi="Courier New" w:cs="Courier New" w:hint="default"/>
+      </w:rPr>
+    </w:lvl>
+    <w:lvl w:ilvl="5" w:tplc="08090005" w:tentative="1">
+      <w:start w:val="1"/>
+      <w:numFmt w:val="bullet"/>
+      <w:lvlText w:val=""/>
+      <w:lvlJc w:val="left"/>
+      <w:pPr>
+        <w:ind w:left="4680" w:hanging="360"/>
+      </w:pPr>
+      <w:rPr>
+        <w:rFonts w:ascii="Wingdings" w:hAnsi="Wingdings" w:hint="default"/>
+      </w:rPr>
+    </w:lvl>
+    <w:lvl w:ilvl="6" w:tplc="08090001" w:tentative="1">
+      <w:start w:val="1"/>
+      <w:numFmt w:val="bullet"/>
+      <w:lvlText w:val=""/>
+      <w:lvlJc w:val="left"/>
+      <w:pPr>
+        <w:ind w:left="5400" w:hanging="360"/>
+      </w:pPr>
+      <w:rPr>
+        <w:rFonts w:ascii="Symbol" w:hAnsi="Symbol" w:hint="default"/>
+      </w:rPr>
+    </w:lvl>
+    <w:lvl w:ilvl="7" w:tplc="08090003" w:tentative="1">
+      <w:start w:val="1"/>
+      <w:numFmt w:val="bullet"/>
+      <w:lvlText w:val="o"/>
+      <w:lvlJc w:val="left"/>
+      <w:pPr>
+        <w:ind w:left="6120" w:hanging="360"/>
+      </w:pPr>
+      <w:rPr>
+        <w:rFonts w:ascii="Courier New" w:hAnsi="Courier New" w:cs="Courier New" w:hint="default"/>
+      </w:rPr>
+    </w:lvl>
+    <w:lvl w:ilvl="8" w:tplc="08090005" w:tentative="1">
+      <w:start w:val="1"/>
+      <w:numFmt w:val="bullet"/>
+      <w:lvlText w:val=""/>
+      <w:lvlJc w:val="left"/>
+      <w:pPr>
+        <w:ind w:left="6840" w:hanging="360"/>
+      </w:pPr>
+      <w:rPr>
+        <w:rFonts w:ascii="Wingdings" w:hAnsi="Wingdings" w:hint="default"/>
+      </w:rPr>
+    </w:lvl>
+  </w:abstractNum>
+  <w:abstractNum w:abstractNumId="10" w15:restartNumberingAfterBreak="0">
     <w:nsid w:val="26105B7F"/>
     <w:multiLevelType w:val="hybridMultilevel"/>
     <w:tmpl w:val="C470A2A2"/>
@@ -1597,7 +2997,7 @@
       </w:rPr>
     </w:lvl>
   </w:abstractNum>
-  <w:abstractNum w:abstractNumId="8" w15:restartNumberingAfterBreak="0">
+  <w:abstractNum w:abstractNumId="11" w15:restartNumberingAfterBreak="0">
     <w:nsid w:val="27871591"/>
     <w:multiLevelType w:val="hybridMultilevel"/>
     <w:tmpl w:val="2EE437F8"/>
@@ -1710,7 +3110,7 @@
       </w:rPr>
     </w:lvl>
   </w:abstractNum>
-  <w:abstractNum w:abstractNumId="9" w15:restartNumberingAfterBreak="0">
+  <w:abstractNum w:abstractNumId="12" w15:restartNumberingAfterBreak="0">
     <w:nsid w:val="2895108F"/>
     <w:multiLevelType w:val="hybridMultilevel"/>
     <w:tmpl w:val="E586ED48"/>
@@ -1799,7 +3199,7 @@
       </w:pPr>
     </w:lvl>
   </w:abstractNum>
-  <w:abstractNum w:abstractNumId="10" w15:restartNumberingAfterBreak="0">
+  <w:abstractNum w:abstractNumId="13" w15:restartNumberingAfterBreak="0">
     <w:nsid w:val="35941E65"/>
     <w:multiLevelType w:val="hybridMultilevel"/>
     <w:tmpl w:val="5FD27FCA"/>
@@ -1912,7 +3312,7 @@
       </w:rPr>
     </w:lvl>
   </w:abstractNum>
-  <w:abstractNum w:abstractNumId="11" w15:restartNumberingAfterBreak="0">
+  <w:abstractNum w:abstractNumId="14" w15:restartNumberingAfterBreak="0">
     <w:nsid w:val="35A53863"/>
     <w:multiLevelType w:val="hybridMultilevel"/>
     <w:tmpl w:val="CF7EADAA"/>
@@ -2025,7 +3425,7 @@
       </w:rPr>
     </w:lvl>
   </w:abstractNum>
-  <w:abstractNum w:abstractNumId="12" w15:restartNumberingAfterBreak="0">
+  <w:abstractNum w:abstractNumId="15" w15:restartNumberingAfterBreak="0">
     <w:nsid w:val="41AC1930"/>
     <w:multiLevelType w:val="hybridMultilevel"/>
     <w:tmpl w:val="E32EFEEC"/>
@@ -2138,7 +3538,7 @@
       </w:rPr>
     </w:lvl>
   </w:abstractNum>
-  <w:abstractNum w:abstractNumId="13" w15:restartNumberingAfterBreak="0">
+  <w:abstractNum w:abstractNumId="16" w15:restartNumberingAfterBreak="0">
     <w:nsid w:val="4419375F"/>
     <w:multiLevelType w:val="hybridMultilevel"/>
     <w:tmpl w:val="4328E8BA"/>
@@ -2251,7 +3651,7 @@
       </w:rPr>
     </w:lvl>
   </w:abstractNum>
-  <w:abstractNum w:abstractNumId="14" w15:restartNumberingAfterBreak="0">
+  <w:abstractNum w:abstractNumId="17" w15:restartNumberingAfterBreak="0">
     <w:nsid w:val="55514089"/>
     <w:multiLevelType w:val="hybridMultilevel"/>
     <w:tmpl w:val="02CA4C18"/>
@@ -2340,7 +3740,7 @@
       </w:pPr>
     </w:lvl>
   </w:abstractNum>
-  <w:abstractNum w:abstractNumId="15" w15:restartNumberingAfterBreak="0">
+  <w:abstractNum w:abstractNumId="18" w15:restartNumberingAfterBreak="0">
     <w:nsid w:val="6EBF6813"/>
     <w:multiLevelType w:val="hybridMultilevel"/>
     <w:tmpl w:val="0DE682B8"/>
@@ -2430,13 +3830,13 @@
     </w:lvl>
   </w:abstractNum>
   <w:num w:numId="1">
-    <w:abstractNumId w:val="5"/>
+    <w:abstractNumId w:val="6"/>
   </w:num>
   <w:num w:numId="2">
-    <w:abstractNumId w:val="12"/>
+    <w:abstractNumId w:val="15"/>
   </w:num>
   <w:num w:numId="3">
-    <w:abstractNumId w:val="13"/>
+    <w:abstractNumId w:val="16"/>
   </w:num>
   <w:num w:numId="4">
     <w:abstractNumId w:val="3"/>
@@ -2445,37 +3845,46 @@
     <w:abstractNumId w:val="1"/>
   </w:num>
   <w:num w:numId="6">
-    <w:abstractNumId w:val="6"/>
+    <w:abstractNumId w:val="8"/>
   </w:num>
   <w:num w:numId="7">
-    <w:abstractNumId w:val="9"/>
+    <w:abstractNumId w:val="12"/>
   </w:num>
   <w:num w:numId="8">
-    <w:abstractNumId w:val="15"/>
+    <w:abstractNumId w:val="18"/>
   </w:num>
   <w:num w:numId="9">
-    <w:abstractNumId w:val="10"/>
+    <w:abstractNumId w:val="13"/>
   </w:num>
   <w:num w:numId="10">
-    <w:abstractNumId w:val="11"/>
+    <w:abstractNumId w:val="14"/>
   </w:num>
   <w:num w:numId="11">
-    <w:abstractNumId w:val="8"/>
+    <w:abstractNumId w:val="11"/>
   </w:num>
   <w:num w:numId="12">
     <w:abstractNumId w:val="2"/>
   </w:num>
   <w:num w:numId="13">
-    <w:abstractNumId w:val="7"/>
+    <w:abstractNumId w:val="10"/>
   </w:num>
   <w:num w:numId="14">
     <w:abstractNumId w:val="0"/>
   </w:num>
   <w:num w:numId="15">
-    <w:abstractNumId w:val="14"/>
+    <w:abstractNumId w:val="17"/>
   </w:num>
   <w:num w:numId="16">
     <w:abstractNumId w:val="4"/>
+  </w:num>
+  <w:num w:numId="17">
+    <w:abstractNumId w:val="9"/>
+  </w:num>
+  <w:num w:numId="18">
+    <w:abstractNumId w:val="7"/>
+  </w:num>
+  <w:num w:numId="19">
+    <w:abstractNumId w:val="5"/>
   </w:num>
 </w:numbering>
 </file>

</xml_diff>

<commit_message>
Algorithms and Data Structures exam finished
</commit_message>
<xml_diff>
--- a/SecondYear/ADS2/AE2/ADS2 - AE2 Report - 2520998j.docx
+++ b/SecondYear/ADS2/AE2/ADS2 - AE2 Report - 2520998j.docx
@@ -817,7 +817,13 @@
         <w:t>The final portion of this problem was ensuring that it was removed from the tree correctly. In order to deal with this</w:t>
       </w:r>
       <w:r>
-        <w:t>, I utilised the parent attribute. There was 4 distinct cases to deal with:</w:t>
+        <w:t xml:space="preserve">, I utilised the parent attribute. There </w:t>
+      </w:r>
+      <w:r>
+        <w:t>were</w:t>
+      </w:r>
+      <w:r>
+        <w:t xml:space="preserve"> 4 distinct cases to deal with:</w:t>
       </w:r>
     </w:p>
     <w:p>
@@ -1035,6 +1041,9 @@
         <w:ind w:left="360"/>
       </w:pPr>
       <w:r>
+        <w:rPr>
+          <w:noProof/>
+        </w:rPr>
         <w:lastRenderedPageBreak/>
         <w:drawing>
           <wp:anchor distT="0" distB="0" distL="114300" distR="114300" simplePos="0" relativeHeight="251659264" behindDoc="1" locked="0" layoutInCell="1" allowOverlap="1" wp14:anchorId="6033BF15" wp14:editId="360F9124">
@@ -1107,6 +1116,9 @@
         <w:t xml:space="preserve"> </w:t>
       </w:r>
       <w:r>
+        <w:rPr>
+          <w:noProof/>
+        </w:rPr>
         <w:drawing>
           <wp:inline distT="0" distB="0" distL="0" distR="0" wp14:anchorId="300834CE" wp14:editId="77E47061">
             <wp:extent cx="2152650" cy="2542502"/>
@@ -1323,6 +1335,9 @@
         <w:ind w:left="360"/>
       </w:pPr>
       <w:r>
+        <w:rPr>
+          <w:noProof/>
+        </w:rPr>
         <w:drawing>
           <wp:inline distT="0" distB="0" distL="0" distR="0" wp14:anchorId="51B38139" wp14:editId="548DC945">
             <wp:extent cx="3457767" cy="628650"/>
@@ -1365,6 +1380,9 @@
         <w:ind w:left="360"/>
       </w:pPr>
       <w:r>
+        <w:rPr>
+          <w:noProof/>
+        </w:rPr>
         <w:drawing>
           <wp:inline distT="0" distB="0" distL="0" distR="0" wp14:anchorId="44089714" wp14:editId="6F018E18">
             <wp:extent cx="4861437" cy="1238250"/>
@@ -1639,6 +1657,9 @@
         </w:numPr>
       </w:pPr>
       <w:r>
+        <w:rPr>
+          <w:noProof/>
+        </w:rPr>
         <w:drawing>
           <wp:anchor distT="0" distB="0" distL="114300" distR="114300" simplePos="0" relativeHeight="251660288" behindDoc="0" locked="0" layoutInCell="1" allowOverlap="1" wp14:anchorId="391CD257" wp14:editId="5BB57062">
             <wp:simplePos x="0" y="0"/>

</xml_diff>